<commit_message>
conclui mais ou menos
</commit_message>
<xml_diff>
--- a/artigo+ash.docx
+++ b/artigo+ash.docx
@@ -705,26 +705,32 @@
       <w:r>
         <w:rPr>
           <w:i/>
-          <w:rPrChange w:id="0" w:author="Alisson Steffens Henrique" w:date="2017-05-30T23:55:00Z">
-            <w:rPr>
-              <w:i/>
-              <w:lang w:val="pt-BR"/>
-            </w:rPr>
-          </w:rPrChange>
+          <w:lang w:val="pt-BR"/>
         </w:rPr>
         <w:t>Pokémon Diam</w:t>
       </w:r>
       <w:r>
         <w:rPr>
           <w:i/>
-          <w:rPrChange w:id="1" w:author="Alisson Steffens Henrique" w:date="2017-05-30T23:55:00Z">
-            <w:rPr>
-              <w:i/>
-              <w:lang w:val="pt-BR"/>
-            </w:rPr>
-          </w:rPrChange>
-        </w:rPr>
-        <w:t>ond and Pearl</w:t>
+          <w:lang w:val="pt-BR"/>
+        </w:rPr>
+        <w:t xml:space="preserve">ond </w:t>
+      </w:r>
+      <w:proofErr w:type="spellStart"/>
+      <w:r>
+        <w:rPr>
+          <w:i/>
+          <w:lang w:val="pt-BR"/>
+        </w:rPr>
+        <w:t>and</w:t>
+      </w:r>
+      <w:proofErr w:type="spellEnd"/>
+      <w:r>
+        <w:rPr>
+          <w:i/>
+          <w:lang w:val="pt-BR"/>
+        </w:rPr>
+        <w:t xml:space="preserve"> Pearl</w:t>
       </w:r>
       <w:r>
         <w:rPr>
@@ -1154,7 +1160,7 @@
         </w:rPr>
         <w:t xml:space="preserve"> crio</w:t>
       </w:r>
-      <w:ins w:id="2" w:author="Alisson Steffens Henrique" w:date="2017-05-30T23:56:00Z">
+      <w:ins w:id="0" w:author="Alisson Steffens Henrique" w:date="2017-05-30T23:56:00Z">
         <w:r>
           <w:rPr>
             <w:lang w:val="pt-BR"/>
@@ -1182,7 +1188,7 @@
         </w:rPr>
         <w:t>, um algoritmo de redes neurais que utilizava apenas uma camada de neurônios</w:t>
       </w:r>
-      <w:ins w:id="3" w:author="Alisson Steffens Henrique" w:date="2017-05-30T23:56:00Z">
+      <w:ins w:id="1" w:author="Alisson Steffens Henrique" w:date="2017-05-30T23:56:00Z">
         <w:r>
           <w:rPr>
             <w:lang w:val="pt-BR"/>
@@ -1318,7 +1324,7 @@
       <w:pPr>
         <w:ind w:left="-5" w:right="232"/>
         <w:rPr>
-          <w:ins w:id="4" w:author="Alisson Steffens Henrique" w:date="2017-05-30T22:44:00Z"/>
+          <w:ins w:id="2" w:author="Alisson Steffens Henrique" w:date="2017-05-30T22:44:00Z"/>
           <w:lang w:val="pt-BR"/>
         </w:rPr>
       </w:pPr>
@@ -1394,43 +1400,43 @@
       <w:pPr>
         <w:pStyle w:val="Ttulo2"/>
         <w:rPr>
-          <w:ins w:id="5" w:author="Alisson Steffens Henrique" w:date="2017-05-30T22:44:00Z"/>
-          <w:lang w:val="pt-BR"/>
-        </w:rPr>
-      </w:pPr>
+          <w:ins w:id="3" w:author="Alisson Steffens Henrique" w:date="2017-05-30T22:44:00Z"/>
+          <w:lang w:val="pt-BR"/>
+        </w:rPr>
+      </w:pPr>
+      <w:ins w:id="4" w:author="Alisson Steffens Henrique" w:date="2017-05-30T22:44:00Z">
+        <w:r>
+          <w:rPr>
+            <w:lang w:val="pt-BR"/>
+          </w:rPr>
+          <w:t>2.</w:t>
+        </w:r>
+        <w:r>
+          <w:rPr>
+            <w:lang w:val="pt-BR"/>
+          </w:rPr>
+          <w:t>2</w:t>
+        </w:r>
+        <w:r>
+          <w:rPr>
+            <w:lang w:val="pt-BR"/>
+          </w:rPr>
+          <w:t xml:space="preserve"> </w:t>
+        </w:r>
+      </w:ins>
+      <w:ins w:id="5" w:author="Alisson Steffens Henrique" w:date="2017-05-30T22:52:00Z">
+        <w:r>
+          <w:rPr>
+            <w:lang w:val="pt-BR"/>
+          </w:rPr>
+          <w:t xml:space="preserve">Reconhecimento </w:t>
+        </w:r>
+      </w:ins>
       <w:ins w:id="6" w:author="Alisson Steffens Henrique" w:date="2017-05-30T22:44:00Z">
         <w:r>
           <w:rPr>
             <w:lang w:val="pt-BR"/>
           </w:rPr>
-          <w:t>2.</w:t>
-        </w:r>
-        <w:r>
-          <w:rPr>
-            <w:lang w:val="pt-BR"/>
-          </w:rPr>
-          <w:t>2</w:t>
-        </w:r>
-        <w:r>
-          <w:rPr>
-            <w:lang w:val="pt-BR"/>
-          </w:rPr>
-          <w:t xml:space="preserve"> </w:t>
-        </w:r>
-      </w:ins>
-      <w:ins w:id="7" w:author="Alisson Steffens Henrique" w:date="2017-05-30T22:52:00Z">
-        <w:r>
-          <w:rPr>
-            <w:lang w:val="pt-BR"/>
-          </w:rPr>
-          <w:t xml:space="preserve">Reconhecimento </w:t>
-        </w:r>
-      </w:ins>
-      <w:ins w:id="8" w:author="Alisson Steffens Henrique" w:date="2017-05-30T22:44:00Z">
-        <w:r>
-          <w:rPr>
-            <w:lang w:val="pt-BR"/>
-          </w:rPr>
           <w:t>de Imagens</w:t>
         </w:r>
       </w:ins>
@@ -1439,11 +1445,11 @@
       <w:pPr>
         <w:ind w:left="-5" w:right="232"/>
         <w:rPr>
-          <w:ins w:id="9" w:author="Alisson Steffens Henrique" w:date="2017-05-30T23:16:00Z"/>
-          <w:lang w:val="pt-BR"/>
-        </w:rPr>
-      </w:pPr>
-      <w:ins w:id="10" w:author="Alisson Steffens Henrique" w:date="2017-05-30T23:02:00Z">
+          <w:ins w:id="7" w:author="Alisson Steffens Henrique" w:date="2017-05-30T23:16:00Z"/>
+          <w:lang w:val="pt-BR"/>
+        </w:rPr>
+      </w:pPr>
+      <w:ins w:id="8" w:author="Alisson Steffens Henrique" w:date="2017-05-30T23:02:00Z">
         <w:r>
           <w:rPr>
             <w:lang w:val="pt-BR"/>
@@ -1451,7 +1457,7 @@
           <w:t>O cérebro humano, por padrão, n</w:t>
         </w:r>
       </w:ins>
-      <w:ins w:id="11" w:author="Alisson Steffens Henrique" w:date="2017-05-30T23:03:00Z">
+      <w:ins w:id="9" w:author="Alisson Steffens Henrique" w:date="2017-05-30T23:03:00Z">
         <w:r>
           <w:rPr>
             <w:lang w:val="pt-BR"/>
@@ -1459,7 +1465,7 @@
           <w:t xml:space="preserve">ão apresenta </w:t>
         </w:r>
       </w:ins>
-      <w:ins w:id="12" w:author="Alisson Steffens Henrique" w:date="2017-05-30T23:05:00Z">
+      <w:ins w:id="10" w:author="Alisson Steffens Henrique" w:date="2017-05-30T23:05:00Z">
         <w:r>
           <w:rPr>
             <w:lang w:val="pt-BR"/>
@@ -1467,20 +1473,42 @@
           <w:t xml:space="preserve">dificuldade em reconhecer formas, e objetos </w:t>
         </w:r>
       </w:ins>
+      <w:ins w:id="11" w:author="Alisson Steffens Henrique" w:date="2017-05-30T23:07:00Z">
+        <w:r>
+          <w:rPr>
+            <w:lang w:val="pt-BR"/>
+          </w:rPr>
+          <w:t>a</w:t>
+        </w:r>
+      </w:ins>
+      <w:ins w:id="12" w:author="Alisson Steffens Henrique" w:date="2017-05-30T23:06:00Z">
+        <w:r>
+          <w:rPr>
+            <w:lang w:val="pt-BR"/>
+          </w:rPr>
+          <w:t xml:space="preserve"> partir da visão. Como por exemplo distinguir animais ou objetos, identificar s</w:t>
+        </w:r>
+      </w:ins>
       <w:ins w:id="13" w:author="Alisson Steffens Henrique" w:date="2017-05-30T23:07:00Z">
         <w:r>
           <w:rPr>
             <w:lang w:val="pt-BR"/>
           </w:rPr>
-          <w:t>a</w:t>
-        </w:r>
-      </w:ins>
-      <w:ins w:id="14" w:author="Alisson Steffens Henrique" w:date="2017-05-30T23:06:00Z">
-        <w:r>
-          <w:rPr>
-            <w:lang w:val="pt-BR"/>
-          </w:rPr>
-          <w:t xml:space="preserve"> partir da visão. Como por exemplo distinguir animais ou objetos, identificar s</w:t>
+          <w:t>ímbolos, e até mesmo identificar faces humanas.</w:t>
+        </w:r>
+        <w:r>
+          <w:rPr>
+            <w:lang w:val="pt-BR"/>
+          </w:rPr>
+          <w:t xml:space="preserve"> Tais </w:t>
+        </w:r>
+      </w:ins>
+      <w:ins w:id="14" w:author="Alisson Steffens Henrique" w:date="2017-05-30T23:17:00Z">
+        <w:r>
+          <w:rPr>
+            <w:lang w:val="pt-BR"/>
+          </w:rPr>
+          <w:t>tarefas,</w:t>
         </w:r>
       </w:ins>
       <w:ins w:id="15" w:author="Alisson Steffens Henrique" w:date="2017-05-30T23:07:00Z">
@@ -1488,52 +1516,30 @@
           <w:rPr>
             <w:lang w:val="pt-BR"/>
           </w:rPr>
-          <w:t>ímbolos, e até mesmo identificar faces humanas.</w:t>
-        </w:r>
-        <w:r>
-          <w:rPr>
-            <w:lang w:val="pt-BR"/>
-          </w:rPr>
-          <w:t xml:space="preserve"> Tais </w:t>
-        </w:r>
-      </w:ins>
-      <w:ins w:id="16" w:author="Alisson Steffens Henrique" w:date="2017-05-30T23:17:00Z">
-        <w:r>
-          <w:rPr>
-            <w:lang w:val="pt-BR"/>
-          </w:rPr>
-          <w:t>tarefas,</w:t>
-        </w:r>
-      </w:ins>
-      <w:ins w:id="17" w:author="Alisson Steffens Henrique" w:date="2017-05-30T23:07:00Z">
-        <w:r>
-          <w:rPr>
-            <w:lang w:val="pt-BR"/>
-          </w:rPr>
           <w:t xml:space="preserve"> por</w:t>
         </w:r>
       </w:ins>
+      <w:ins w:id="16" w:author="Alisson Steffens Henrique" w:date="2017-05-30T23:08:00Z">
+        <w:r>
+          <w:rPr>
+            <w:lang w:val="pt-BR"/>
+          </w:rPr>
+          <w:t>ém, só aparentam ser simples pelo fato do cérebro humano ser altamente eficiente em entender imagens, por outro lado, tais problemas são extremamente difíceis de serem resolvidos computacionalme</w:t>
+        </w:r>
+      </w:ins>
+      <w:ins w:id="17" w:author="Alisson Steffens Henrique" w:date="2017-05-30T23:16:00Z">
+        <w:r>
+          <w:rPr>
+            <w:lang w:val="pt-BR"/>
+          </w:rPr>
+          <w:t>n</w:t>
+        </w:r>
+      </w:ins>
       <w:ins w:id="18" w:author="Alisson Steffens Henrique" w:date="2017-05-30T23:08:00Z">
         <w:r>
           <w:rPr>
             <w:lang w:val="pt-BR"/>
           </w:rPr>
-          <w:t>ém, só aparentam ser simples pelo fato do cérebro humano ser altamente eficiente em entender imagens, por outro lado, tais problemas são extremamente difíceis de serem resolvidos computacionalme</w:t>
-        </w:r>
-      </w:ins>
-      <w:ins w:id="19" w:author="Alisson Steffens Henrique" w:date="2017-05-30T23:16:00Z">
-        <w:r>
-          <w:rPr>
-            <w:lang w:val="pt-BR"/>
-          </w:rPr>
-          <w:t>n</w:t>
-        </w:r>
-      </w:ins>
-      <w:ins w:id="20" w:author="Alisson Steffens Henrique" w:date="2017-05-30T23:08:00Z">
-        <w:r>
-          <w:rPr>
-            <w:lang w:val="pt-BR"/>
-          </w:rPr>
           <w:t>te.</w:t>
         </w:r>
       </w:ins>
@@ -1542,11 +1548,11 @@
       <w:pPr>
         <w:ind w:left="-5" w:right="232"/>
         <w:rPr>
-          <w:ins w:id="21" w:author="Alisson Steffens Henrique" w:date="2017-05-30T23:49:00Z"/>
-          <w:lang w:val="pt-BR"/>
-        </w:rPr>
-      </w:pPr>
-      <w:ins w:id="22" w:author="Alisson Steffens Henrique" w:date="2017-05-30T23:16:00Z">
+          <w:ins w:id="19" w:author="Alisson Steffens Henrique" w:date="2017-05-30T23:49:00Z"/>
+          <w:lang w:val="pt-BR"/>
+        </w:rPr>
+      </w:pPr>
+      <w:ins w:id="20" w:author="Alisson Steffens Henrique" w:date="2017-05-30T23:16:00Z">
         <w:r>
           <w:rPr>
             <w:lang w:val="pt-BR"/>
@@ -1554,7 +1560,7 @@
           <w:tab/>
         </w:r>
       </w:ins>
-      <w:ins w:id="23" w:author="Alisson Steffens Henrique" w:date="2017-05-30T23:17:00Z">
+      <w:ins w:id="21" w:author="Alisson Steffens Henrique" w:date="2017-05-30T23:17:00Z">
         <w:r>
           <w:rPr>
             <w:lang w:val="pt-BR"/>
@@ -1562,7 +1568,7 @@
           <w:t xml:space="preserve">Pesquisadores vem demonstrando um avanço significativo </w:t>
         </w:r>
       </w:ins>
-      <w:ins w:id="24" w:author="Alisson Steffens Henrique" w:date="2017-05-30T23:18:00Z">
+      <w:ins w:id="22" w:author="Alisson Steffens Henrique" w:date="2017-05-30T23:18:00Z">
         <w:r>
           <w:rPr>
             <w:lang w:val="pt-BR"/>
@@ -1576,51 +1582,41 @@
           <w:t xml:space="preserve">ravés do modelo de </w:t>
         </w:r>
       </w:ins>
-      <w:commentRangeStart w:id="25"/>
+      <w:commentRangeStart w:id="23"/>
+      <w:ins w:id="24" w:author="Alisson Steffens Henrique" w:date="2017-05-30T23:20:00Z">
+        <w:r>
+          <w:rPr>
+            <w:lang w:val="pt-BR"/>
+          </w:rPr>
+          <w:t xml:space="preserve">redes neurais </w:t>
+        </w:r>
+        <w:proofErr w:type="spellStart"/>
+        <w:r>
+          <w:rPr>
+            <w:lang w:val="pt-BR"/>
+          </w:rPr>
+          <w:t>convolutivas</w:t>
+        </w:r>
+      </w:ins>
+      <w:commentRangeEnd w:id="23"/>
+      <w:proofErr w:type="spellEnd"/>
+      <w:ins w:id="25" w:author="Alisson Steffens Henrique" w:date="2017-05-30T23:43:00Z">
+        <w:r>
+          <w:rPr>
+            <w:rStyle w:val="Refdecomentrio"/>
+          </w:rPr>
+          <w:commentReference w:id="23"/>
+        </w:r>
+      </w:ins>
       <w:ins w:id="26" w:author="Alisson Steffens Henrique" w:date="2017-05-30T23:20:00Z">
         <w:r>
           <w:rPr>
             <w:lang w:val="pt-BR"/>
-            <w:rPrChange w:id="27" w:author="Alisson Steffens Henrique" w:date="2017-05-30T23:34:00Z">
-              <w:rPr>
-                <w:lang w:val="pt-BR"/>
-              </w:rPr>
-            </w:rPrChange>
-          </w:rPr>
-          <w:t xml:space="preserve">redes neurais </w:t>
-        </w:r>
-        <w:proofErr w:type="spellStart"/>
-        <w:r>
-          <w:rPr>
-            <w:lang w:val="pt-BR"/>
-            <w:rPrChange w:id="28" w:author="Alisson Steffens Henrique" w:date="2017-05-30T23:34:00Z">
-              <w:rPr>
-                <w:lang w:val="pt-BR"/>
-              </w:rPr>
-            </w:rPrChange>
-          </w:rPr>
-          <w:t>convolutivas</w:t>
-        </w:r>
-      </w:ins>
-      <w:commentRangeEnd w:id="25"/>
-      <w:proofErr w:type="spellEnd"/>
-      <w:ins w:id="29" w:author="Alisson Steffens Henrique" w:date="2017-05-30T23:43:00Z">
-        <w:r>
-          <w:rPr>
-            <w:rStyle w:val="Refdecomentrio"/>
-          </w:rPr>
-          <w:commentReference w:id="25"/>
-        </w:r>
-      </w:ins>
-      <w:ins w:id="30" w:author="Alisson Steffens Henrique" w:date="2017-05-30T23:20:00Z">
-        <w:r>
-          <w:rPr>
-            <w:lang w:val="pt-BR"/>
           </w:rPr>
           <w:t xml:space="preserve">, </w:t>
         </w:r>
       </w:ins>
-      <w:ins w:id="31" w:author="Alisson Steffens Henrique" w:date="2017-05-30T23:21:00Z">
+      <w:ins w:id="27" w:author="Alisson Steffens Henrique" w:date="2017-05-30T23:21:00Z">
         <w:r>
           <w:rPr>
             <w:lang w:val="pt-BR"/>
@@ -1630,35 +1626,20 @@
         <w:r>
           <w:rPr>
             <w:lang w:val="pt-BR"/>
-            <w:rPrChange w:id="32" w:author="Alisson Steffens Henrique" w:date="2017-05-30T23:34:00Z">
-              <w:rPr>
-                <w:lang w:val="pt-BR"/>
-              </w:rPr>
-            </w:rPrChange>
           </w:rPr>
           <w:t>tem demonstrado performance razoável em tarefas difíceis de reconhecimento visual, muitas vezes se igualando ou at</w:t>
         </w:r>
       </w:ins>
-      <w:ins w:id="33" w:author="Alisson Steffens Henrique" w:date="2017-05-30T23:22:00Z">
-        <w:r>
-          <w:rPr>
-            <w:lang w:val="pt-BR"/>
-            <w:rPrChange w:id="34" w:author="Alisson Steffens Henrique" w:date="2017-05-30T23:34:00Z">
-              <w:rPr>
-                <w:lang w:val="pt-BR"/>
-              </w:rPr>
-            </w:rPrChange>
+      <w:ins w:id="28" w:author="Alisson Steffens Henrique" w:date="2017-05-30T23:22:00Z">
+        <w:r>
+          <w:rPr>
+            <w:lang w:val="pt-BR"/>
           </w:rPr>
           <w:t>é mesmo superando a visão humana</w:t>
         </w:r>
         <w:r>
           <w:rPr>
             <w:lang w:val="pt-BR"/>
-            <w:rPrChange w:id="35" w:author="Alisson Steffens Henrique" w:date="2017-05-30T23:34:00Z">
-              <w:rPr>
-                <w:lang w:val="pt-BR"/>
-              </w:rPr>
-            </w:rPrChange>
           </w:rPr>
           <w:t>.</w:t>
         </w:r>
@@ -1669,22 +1650,16 @@
         <w:ind w:left="-5" w:right="232"/>
         <w:jc w:val="center"/>
         <w:rPr>
-          <w:ins w:id="36" w:author="Alisson Steffens Henrique" w:date="2017-05-30T23:22:00Z"/>
-          <w:lang w:val="pt-BR"/>
-          <w:rPrChange w:id="37" w:author="Alisson Steffens Henrique" w:date="2017-05-30T23:34:00Z">
-            <w:rPr>
-              <w:ins w:id="38" w:author="Alisson Steffens Henrique" w:date="2017-05-30T23:22:00Z"/>
-              <w:lang w:val="pt-BR"/>
-            </w:rPr>
-          </w:rPrChange>
-        </w:rPr>
-        <w:pPrChange w:id="39" w:author="Alisson Steffens Henrique" w:date="2017-05-30T23:49:00Z">
+          <w:ins w:id="29" w:author="Alisson Steffens Henrique" w:date="2017-05-30T23:22:00Z"/>
+          <w:lang w:val="pt-BR"/>
+        </w:rPr>
+        <w:pPrChange w:id="30" w:author="Alisson Steffens Henrique" w:date="2017-05-30T23:49:00Z">
           <w:pPr>
             <w:ind w:left="-5" w:right="232"/>
           </w:pPr>
         </w:pPrChange>
       </w:pPr>
-      <w:ins w:id="40" w:author="Alisson Steffens Henrique" w:date="2017-05-30T23:49:00Z">
+      <w:ins w:id="31" w:author="Alisson Steffens Henrique" w:date="2017-05-30T23:49:00Z">
         <w:r>
           <w:rPr>
             <w:noProof/>
@@ -1731,11 +1706,11 @@
       <w:pPr>
         <w:ind w:left="-5" w:right="232"/>
         <w:rPr>
-          <w:ins w:id="41" w:author="Alisson Steffens Henrique" w:date="2017-05-30T23:16:00Z"/>
-          <w:lang w:val="pt-BR"/>
-        </w:rPr>
-      </w:pPr>
-      <w:ins w:id="42" w:author="Alisson Steffens Henrique" w:date="2017-05-30T23:49:00Z">
+          <w:ins w:id="32" w:author="Alisson Steffens Henrique" w:date="2017-05-30T23:16:00Z"/>
+          <w:lang w:val="pt-BR"/>
+        </w:rPr>
+      </w:pPr>
+      <w:ins w:id="33" w:author="Alisson Steffens Henrique" w:date="2017-05-30T23:49:00Z">
         <w:r>
           <w:rPr>
             <w:lang w:val="pt-BR"/>
@@ -1743,75 +1718,55 @@
           <w:tab/>
         </w:r>
       </w:ins>
-      <w:ins w:id="43" w:author="Alisson Steffens Henrique" w:date="2017-05-30T23:22:00Z">
-        <w:r>
-          <w:rPr>
-            <w:lang w:val="pt-BR"/>
-            <w:rPrChange w:id="44" w:author="Alisson Steffens Henrique" w:date="2017-05-30T23:34:00Z">
-              <w:rPr>
-                <w:lang w:val="pt-BR"/>
-              </w:rPr>
-            </w:rPrChange>
+      <w:ins w:id="34" w:author="Alisson Steffens Henrique" w:date="2017-05-30T23:22:00Z">
+        <w:r>
+          <w:rPr>
+            <w:lang w:val="pt-BR"/>
           </w:rPr>
           <w:t>Tais redes tem sido validadas através da fe</w:t>
         </w:r>
       </w:ins>
-      <w:ins w:id="45" w:author="Alisson Steffens Henrique" w:date="2017-05-30T23:23:00Z">
-        <w:r>
-          <w:rPr>
-            <w:lang w:val="pt-BR"/>
-            <w:rPrChange w:id="46" w:author="Alisson Steffens Henrique" w:date="2017-05-30T23:34:00Z">
-              <w:rPr>
-                <w:lang w:val="pt-BR"/>
-              </w:rPr>
-            </w:rPrChange>
+      <w:ins w:id="35" w:author="Alisson Steffens Henrique" w:date="2017-05-30T23:23:00Z">
+        <w:r>
+          <w:rPr>
+            <w:lang w:val="pt-BR"/>
           </w:rPr>
           <w:t>r</w:t>
         </w:r>
       </w:ins>
-      <w:ins w:id="47" w:author="Alisson Steffens Henrique" w:date="2017-05-30T23:22:00Z">
-        <w:r>
-          <w:rPr>
-            <w:lang w:val="pt-BR"/>
-            <w:rPrChange w:id="48" w:author="Alisson Steffens Henrique" w:date="2017-05-30T23:34:00Z">
-              <w:rPr>
-                <w:lang w:val="pt-BR"/>
-              </w:rPr>
-            </w:rPrChange>
+      <w:ins w:id="36" w:author="Alisson Steffens Henrique" w:date="2017-05-30T23:22:00Z">
+        <w:r>
+          <w:rPr>
+            <w:lang w:val="pt-BR"/>
           </w:rPr>
           <w:t xml:space="preserve">ramenta </w:t>
         </w:r>
       </w:ins>
-      <w:commentRangeStart w:id="49"/>
+      <w:commentRangeStart w:id="37"/>
       <w:proofErr w:type="spellStart"/>
-      <w:ins w:id="50" w:author="Alisson Steffens Henrique" w:date="2017-05-30T23:23:00Z">
-        <w:r>
-          <w:rPr>
-            <w:lang w:val="pt-BR"/>
-            <w:rPrChange w:id="51" w:author="Alisson Steffens Henrique" w:date="2017-05-30T23:34:00Z">
-              <w:rPr>
-                <w:lang w:val="pt-BR"/>
-              </w:rPr>
-            </w:rPrChange>
+      <w:ins w:id="38" w:author="Alisson Steffens Henrique" w:date="2017-05-30T23:23:00Z">
+        <w:r>
+          <w:rPr>
+            <w:lang w:val="pt-BR"/>
           </w:rPr>
           <w:t>ImageNet</w:t>
         </w:r>
-        <w:commentRangeEnd w:id="49"/>
+        <w:commentRangeEnd w:id="37"/>
         <w:proofErr w:type="spellEnd"/>
         <w:r>
           <w:rPr>
             <w:rStyle w:val="Refdecomentrio"/>
             <w:lang w:val="pt-BR"/>
-            <w:rPrChange w:id="52" w:author="Alisson Steffens Henrique" w:date="2017-05-30T23:34:00Z">
+            <w:rPrChange w:id="39" w:author="Alisson Steffens Henrique" w:date="2017-05-30T23:34:00Z">
               <w:rPr>
                 <w:rStyle w:val="Refdecomentrio"/>
               </w:rPr>
             </w:rPrChange>
           </w:rPr>
-          <w:commentReference w:id="49"/>
-        </w:r>
-      </w:ins>
-      <w:ins w:id="53" w:author="Alisson Steffens Henrique" w:date="2017-05-30T23:24:00Z">
+          <w:commentReference w:id="37"/>
+        </w:r>
+      </w:ins>
+      <w:ins w:id="40" w:author="Alisson Steffens Henrique" w:date="2017-05-30T23:24:00Z">
         <w:r>
           <w:rPr>
             <w:lang w:val="pt-BR"/>
@@ -1819,48 +1774,203 @@
           <w:t xml:space="preserve">, um benchmark acadêmico para visão computacional,  </w:t>
         </w:r>
       </w:ins>
-      <w:ins w:id="54" w:author="Alisson Steffens Henrique" w:date="2017-05-30T23:23:00Z">
-        <w:r>
-          <w:rPr>
-            <w:lang w:val="pt-BR"/>
-            <w:rPrChange w:id="55" w:author="Alisson Steffens Henrique" w:date="2017-05-30T23:34:00Z">
-              <w:rPr>
-                <w:lang w:val="pt-BR"/>
-              </w:rPr>
-            </w:rPrChange>
+      <w:ins w:id="41" w:author="Alisson Steffens Henrique" w:date="2017-05-30T23:23:00Z">
+        <w:r>
+          <w:rPr>
+            <w:lang w:val="pt-BR"/>
           </w:rPr>
           <w:t>e</w:t>
         </w:r>
       </w:ins>
-      <w:ins w:id="56" w:author="Alisson Steffens Henrique" w:date="2017-05-30T23:25:00Z">
-        <w:r>
-          <w:rPr>
-            <w:lang w:val="pt-BR"/>
-            <w:rPrChange w:id="57" w:author="Alisson Steffens Henrique" w:date="2017-05-30T23:34:00Z">
-              <w:rPr>
-                <w:lang w:val="pt-BR"/>
-              </w:rPr>
-            </w:rPrChange>
+      <w:ins w:id="42" w:author="Alisson Steffens Henrique" w:date="2017-05-30T23:25:00Z">
+        <w:r>
+          <w:rPr>
+            <w:lang w:val="pt-BR"/>
           </w:rPr>
           <w:t xml:space="preserve"> os modelos vêm sucessivamente demonstrando melhorias, como podem ser vistos nos modelos: </w:t>
         </w:r>
       </w:ins>
       <w:proofErr w:type="spellStart"/>
-      <w:ins w:id="58" w:author="Alisson Steffens Henrique" w:date="2017-05-30T23:26:00Z">
-        <w:r>
-          <w:rPr>
-            <w:lang w:val="pt-BR"/>
-            <w:rPrChange w:id="59" w:author="Alisson Steffens Henrique" w:date="2017-05-30T23:34:00Z">
-              <w:rPr>
-                <w:lang w:val="pt-BR"/>
-              </w:rPr>
-            </w:rPrChange>
+      <w:ins w:id="43" w:author="Alisson Steffens Henrique" w:date="2017-05-30T23:26:00Z">
+        <w:r>
+          <w:rPr>
+            <w:lang w:val="pt-BR"/>
           </w:rPr>
           <w:t>QuocNet</w:t>
         </w:r>
         <w:proofErr w:type="spellEnd"/>
         <w:r>
           <w:rPr>
+            <w:lang w:val="pt-BR"/>
+          </w:rPr>
+          <w:t xml:space="preserve"> </w:t>
+        </w:r>
+      </w:ins>
+      <w:ins w:id="44" w:author="Alisson Steffens Henrique" w:date="2017-05-30T23:27:00Z">
+        <w:r>
+          <w:rPr>
+            <w:lang w:val="pt-BR"/>
+          </w:rPr>
+          <w:t xml:space="preserve">descrito em </w:t>
+        </w:r>
+        <w:commentRangeStart w:id="45"/>
+        <w:proofErr w:type="spellStart"/>
+        <w:r>
+          <w:rPr>
+            <w:i/>
+            <w:lang w:val="pt-BR"/>
+            <w:rPrChange w:id="46" w:author="Alisson Steffens Henrique" w:date="2017-05-31T01:54:00Z">
+              <w:rPr/>
+            </w:rPrChange>
+          </w:rPr>
+          <w:t>Building</w:t>
+        </w:r>
+        <w:proofErr w:type="spellEnd"/>
+        <w:r>
+          <w:rPr>
+            <w:i/>
+            <w:lang w:val="pt-BR"/>
+            <w:rPrChange w:id="47" w:author="Alisson Steffens Henrique" w:date="2017-05-31T01:54:00Z">
+              <w:rPr/>
+            </w:rPrChange>
+          </w:rPr>
+          <w:t xml:space="preserve"> High-</w:t>
+        </w:r>
+        <w:proofErr w:type="spellStart"/>
+        <w:r>
+          <w:rPr>
+            <w:i/>
+            <w:lang w:val="pt-BR"/>
+            <w:rPrChange w:id="48" w:author="Alisson Steffens Henrique" w:date="2017-05-31T01:54:00Z">
+              <w:rPr/>
+            </w:rPrChange>
+          </w:rPr>
+          <w:t>level</w:t>
+        </w:r>
+        <w:proofErr w:type="spellEnd"/>
+        <w:r>
+          <w:rPr>
+            <w:i/>
+            <w:lang w:val="pt-BR"/>
+            <w:rPrChange w:id="49" w:author="Alisson Steffens Henrique" w:date="2017-05-31T01:54:00Z">
+              <w:rPr/>
+            </w:rPrChange>
+          </w:rPr>
+          <w:t xml:space="preserve"> </w:t>
+        </w:r>
+        <w:proofErr w:type="spellStart"/>
+        <w:r>
+          <w:rPr>
+            <w:i/>
+            <w:lang w:val="pt-BR"/>
+            <w:rPrChange w:id="50" w:author="Alisson Steffens Henrique" w:date="2017-05-31T01:54:00Z">
+              <w:rPr/>
+            </w:rPrChange>
+          </w:rPr>
+          <w:t>Features</w:t>
+        </w:r>
+        <w:proofErr w:type="spellEnd"/>
+        <w:r>
+          <w:rPr>
+            <w:i/>
+            <w:lang w:val="pt-BR"/>
+            <w:rPrChange w:id="51" w:author="Alisson Steffens Henrique" w:date="2017-05-31T01:54:00Z">
+              <w:rPr/>
+            </w:rPrChange>
+          </w:rPr>
+          <w:t xml:space="preserve"> </w:t>
+        </w:r>
+        <w:proofErr w:type="spellStart"/>
+        <w:r>
+          <w:rPr>
+            <w:i/>
+            <w:lang w:val="pt-BR"/>
+            <w:rPrChange w:id="52" w:author="Alisson Steffens Henrique" w:date="2017-05-31T01:54:00Z">
+              <w:rPr/>
+            </w:rPrChange>
+          </w:rPr>
+          <w:t>Using</w:t>
+        </w:r>
+        <w:proofErr w:type="spellEnd"/>
+        <w:r>
+          <w:rPr>
+            <w:i/>
+            <w:lang w:val="pt-BR"/>
+            <w:rPrChange w:id="53" w:author="Alisson Steffens Henrique" w:date="2017-05-31T01:54:00Z">
+              <w:rPr/>
+            </w:rPrChange>
+          </w:rPr>
+          <w:t xml:space="preserve"> </w:t>
+        </w:r>
+        <w:proofErr w:type="spellStart"/>
+        <w:r>
+          <w:rPr>
+            <w:i/>
+            <w:lang w:val="pt-BR"/>
+            <w:rPrChange w:id="54" w:author="Alisson Steffens Henrique" w:date="2017-05-31T01:54:00Z">
+              <w:rPr/>
+            </w:rPrChange>
+          </w:rPr>
+          <w:t>Large</w:t>
+        </w:r>
+        <w:proofErr w:type="spellEnd"/>
+        <w:r>
+          <w:rPr>
+            <w:i/>
+            <w:lang w:val="pt-BR"/>
+            <w:rPrChange w:id="55" w:author="Alisson Steffens Henrique" w:date="2017-05-31T01:54:00Z">
+              <w:rPr/>
+            </w:rPrChange>
+          </w:rPr>
+          <w:t xml:space="preserve"> </w:t>
+        </w:r>
+        <w:proofErr w:type="spellStart"/>
+        <w:r>
+          <w:rPr>
+            <w:i/>
+            <w:lang w:val="pt-BR"/>
+            <w:rPrChange w:id="56" w:author="Alisson Steffens Henrique" w:date="2017-05-31T01:54:00Z">
+              <w:rPr/>
+            </w:rPrChange>
+          </w:rPr>
+          <w:t>Scale</w:t>
+        </w:r>
+        <w:proofErr w:type="spellEnd"/>
+        <w:r>
+          <w:rPr>
+            <w:i/>
+            <w:lang w:val="pt-BR"/>
+            <w:rPrChange w:id="57" w:author="Alisson Steffens Henrique" w:date="2017-05-31T01:54:00Z">
+              <w:rPr/>
+            </w:rPrChange>
+          </w:rPr>
+          <w:t xml:space="preserve"> </w:t>
+        </w:r>
+        <w:proofErr w:type="spellStart"/>
+        <w:r>
+          <w:rPr>
+            <w:i/>
+            <w:lang w:val="pt-BR"/>
+            <w:rPrChange w:id="58" w:author="Alisson Steffens Henrique" w:date="2017-05-31T01:54:00Z">
+              <w:rPr/>
+            </w:rPrChange>
+          </w:rPr>
+          <w:t>Unsupervised</w:t>
+        </w:r>
+        <w:proofErr w:type="spellEnd"/>
+        <w:r>
+          <w:rPr>
+            <w:i/>
+            <w:lang w:val="pt-BR"/>
+            <w:rPrChange w:id="59" w:author="Alisson Steffens Henrique" w:date="2017-05-31T01:54:00Z">
+              <w:rPr/>
+            </w:rPrChange>
+          </w:rPr>
+          <w:t xml:space="preserve"> Learning</w:t>
+        </w:r>
+        <w:r>
+          <w:rPr>
+            <w:i/>
             <w:lang w:val="pt-BR"/>
             <w:rPrChange w:id="60" w:author="Alisson Steffens Henrique" w:date="2017-05-30T23:34:00Z">
               <w:rPr>
@@ -1870,477 +1980,836 @@
           </w:rPr>
           <w:t xml:space="preserve"> </w:t>
         </w:r>
-      </w:ins>
-      <w:ins w:id="61" w:author="Alisson Steffens Henrique" w:date="2017-05-30T23:27:00Z">
-        <w:r>
-          <w:rPr>
-            <w:lang w:val="pt-BR"/>
-            <w:rPrChange w:id="62" w:author="Alisson Steffens Henrique" w:date="2017-05-30T23:34:00Z">
+        <w:r>
+          <w:rPr>
+            <w:lang w:val="pt-BR"/>
+          </w:rPr>
+          <w:t>[</w:t>
+        </w:r>
+      </w:ins>
+      <w:ins w:id="61" w:author="Alisson Steffens Henrique" w:date="2017-05-30T23:26:00Z">
+        <w:r>
+          <w:rPr>
+            <w:highlight w:val="yellow"/>
+            <w:lang w:val="pt-BR"/>
+            <w:rPrChange w:id="62" w:author="Alisson Steffens Henrique" w:date="2017-05-30T23:36:00Z">
               <w:rPr>
                 <w:lang w:val="pt-BR"/>
               </w:rPr>
             </w:rPrChange>
           </w:rPr>
-          <w:t xml:space="preserve">descrito em </w:t>
-        </w:r>
-        <w:commentRangeStart w:id="63"/>
+          <w:t>200?</w:t>
+        </w:r>
+      </w:ins>
+      <w:ins w:id="63" w:author="Alisson Steffens Henrique" w:date="2017-05-30T23:56:00Z">
+        <w:r>
+          <w:rPr>
+            <w:lang w:val="pt-BR"/>
+          </w:rPr>
+          <w:t>]</w:t>
+        </w:r>
+      </w:ins>
+      <w:ins w:id="64" w:author="Alisson Steffens Henrique" w:date="2017-05-30T23:26:00Z">
+        <w:r>
+          <w:rPr>
+            <w:lang w:val="pt-BR"/>
+          </w:rPr>
+          <w:t>,</w:t>
+        </w:r>
+      </w:ins>
+      <w:ins w:id="65" w:author="Alisson Steffens Henrique" w:date="2017-05-30T23:27:00Z">
+        <w:r>
+          <w:rPr>
+            <w:lang w:val="pt-BR"/>
+          </w:rPr>
+          <w:t xml:space="preserve">  </w:t>
+        </w:r>
+        <w:commentRangeEnd w:id="45"/>
+        <w:r>
+          <w:rPr>
+            <w:rStyle w:val="Refdecomentrio"/>
+            <w:lang w:val="pt-BR"/>
+            <w:rPrChange w:id="66" w:author="Alisson Steffens Henrique" w:date="2017-05-30T23:34:00Z">
+              <w:rPr>
+                <w:rStyle w:val="Refdecomentrio"/>
+              </w:rPr>
+            </w:rPrChange>
+          </w:rPr>
+          <w:commentReference w:id="45"/>
+        </w:r>
+      </w:ins>
+      <w:proofErr w:type="spellStart"/>
+      <w:ins w:id="67" w:author="Alisson Steffens Henrique" w:date="2017-05-30T23:28:00Z">
+        <w:r>
+          <w:rPr>
+            <w:lang w:val="pt-BR"/>
+          </w:rPr>
+          <w:t>AlexNet</w:t>
+        </w:r>
+        <w:proofErr w:type="spellEnd"/>
+        <w:r>
+          <w:rPr>
+            <w:lang w:val="pt-BR"/>
+          </w:rPr>
+          <w:t xml:space="preserve"> descrito em </w:t>
+        </w:r>
+        <w:commentRangeStart w:id="68"/>
+        <w:proofErr w:type="spellStart"/>
         <w:r>
           <w:rPr>
             <w:i/>
-            <w:rPrChange w:id="64" w:author="Alisson Steffens Henrique" w:date="2017-05-30T23:34:00Z">
+            <w:lang w:val="pt-BR"/>
+            <w:rPrChange w:id="69" w:author="Alisson Steffens Henrique" w:date="2017-05-31T01:54:00Z">
               <w:rPr/>
             </w:rPrChange>
           </w:rPr>
-          <w:t>Building High-level Features Using Large Scale Unsupervised Learning</w:t>
-        </w:r>
+          <w:t>ImageNet</w:t>
+        </w:r>
+        <w:proofErr w:type="spellEnd"/>
         <w:r>
           <w:rPr>
             <w:i/>
             <w:lang w:val="pt-BR"/>
-            <w:rPrChange w:id="65" w:author="Alisson Steffens Henrique" w:date="2017-05-30T23:34:00Z">
+            <w:rPrChange w:id="70" w:author="Alisson Steffens Henrique" w:date="2017-05-31T01:54:00Z">
+              <w:rPr/>
+            </w:rPrChange>
+          </w:rPr>
+          <w:t xml:space="preserve"> </w:t>
+        </w:r>
+        <w:proofErr w:type="spellStart"/>
+        <w:r>
+          <w:rPr>
+            <w:i/>
+            <w:lang w:val="pt-BR"/>
+            <w:rPrChange w:id="71" w:author="Alisson Steffens Henrique" w:date="2017-05-31T01:54:00Z">
+              <w:rPr/>
+            </w:rPrChange>
+          </w:rPr>
+          <w:t>Classification</w:t>
+        </w:r>
+        <w:proofErr w:type="spellEnd"/>
+        <w:r>
+          <w:rPr>
+            <w:i/>
+            <w:lang w:val="pt-BR"/>
+            <w:rPrChange w:id="72" w:author="Alisson Steffens Henrique" w:date="2017-05-31T01:54:00Z">
+              <w:rPr/>
+            </w:rPrChange>
+          </w:rPr>
+          <w:t xml:space="preserve"> </w:t>
+        </w:r>
+        <w:proofErr w:type="spellStart"/>
+        <w:r>
+          <w:rPr>
+            <w:i/>
+            <w:lang w:val="pt-BR"/>
+            <w:rPrChange w:id="73" w:author="Alisson Steffens Henrique" w:date="2017-05-31T01:54:00Z">
+              <w:rPr/>
+            </w:rPrChange>
+          </w:rPr>
+          <w:t>with</w:t>
+        </w:r>
+        <w:proofErr w:type="spellEnd"/>
+        <w:r>
+          <w:rPr>
+            <w:i/>
+            <w:lang w:val="pt-BR"/>
+            <w:rPrChange w:id="74" w:author="Alisson Steffens Henrique" w:date="2017-05-31T01:54:00Z">
+              <w:rPr/>
+            </w:rPrChange>
+          </w:rPr>
+          <w:t xml:space="preserve"> </w:t>
+        </w:r>
+        <w:proofErr w:type="spellStart"/>
+        <w:r>
+          <w:rPr>
+            <w:i/>
+            <w:lang w:val="pt-BR"/>
+            <w:rPrChange w:id="75" w:author="Alisson Steffens Henrique" w:date="2017-05-31T01:54:00Z">
+              <w:rPr/>
+            </w:rPrChange>
+          </w:rPr>
+          <w:t>Deep</w:t>
+        </w:r>
+        <w:proofErr w:type="spellEnd"/>
+        <w:r>
+          <w:rPr>
+            <w:i/>
+            <w:lang w:val="pt-BR"/>
+            <w:rPrChange w:id="76" w:author="Alisson Steffens Henrique" w:date="2017-05-31T01:54:00Z">
+              <w:rPr/>
+            </w:rPrChange>
+          </w:rPr>
+          <w:t xml:space="preserve"> </w:t>
+        </w:r>
+        <w:proofErr w:type="spellStart"/>
+        <w:r>
+          <w:rPr>
+            <w:i/>
+            <w:lang w:val="pt-BR"/>
+            <w:rPrChange w:id="77" w:author="Alisson Steffens Henrique" w:date="2017-05-31T01:54:00Z">
+              <w:rPr/>
+            </w:rPrChange>
+          </w:rPr>
+          <w:t>Convolutional</w:t>
+        </w:r>
+        <w:proofErr w:type="spellEnd"/>
+        <w:r>
+          <w:rPr>
+            <w:i/>
+            <w:lang w:val="pt-BR"/>
+            <w:rPrChange w:id="78" w:author="Alisson Steffens Henrique" w:date="2017-05-31T01:54:00Z">
+              <w:rPr/>
+            </w:rPrChange>
+          </w:rPr>
+          <w:t xml:space="preserve"> Neural Network</w:t>
+        </w:r>
+        <w:r>
+          <w:rPr>
+            <w:lang w:val="pt-BR"/>
+            <w:rPrChange w:id="79" w:author="Alisson Steffens Henrique" w:date="2017-05-30T23:34:00Z">
+              <w:rPr/>
+            </w:rPrChange>
+          </w:rPr>
+          <w:t xml:space="preserve"> </w:t>
+        </w:r>
+      </w:ins>
+      <w:ins w:id="80" w:author="Alisson Steffens Henrique" w:date="2017-05-30T23:56:00Z">
+        <w:r>
+          <w:rPr>
+            <w:lang w:val="pt-BR"/>
+          </w:rPr>
+          <w:t>[</w:t>
+        </w:r>
+      </w:ins>
+      <w:ins w:id="81" w:author="Alisson Steffens Henrique" w:date="2017-05-30T23:28:00Z">
+        <w:r>
+          <w:rPr>
+            <w:highlight w:val="yellow"/>
+            <w:lang w:val="pt-BR"/>
+            <w:rPrChange w:id="82" w:author="Alisson Steffens Henrique" w:date="2017-05-30T23:36:00Z">
+              <w:rPr/>
+            </w:rPrChange>
+          </w:rPr>
+          <w:t>200?</w:t>
+        </w:r>
+      </w:ins>
+      <w:commentRangeEnd w:id="68"/>
+      <w:ins w:id="83" w:author="Alisson Steffens Henrique" w:date="2017-05-30T23:29:00Z">
+        <w:r>
+          <w:rPr>
+            <w:rStyle w:val="Refdecomentrio"/>
+            <w:lang w:val="pt-BR"/>
+            <w:rPrChange w:id="84" w:author="Alisson Steffens Henrique" w:date="2017-05-30T23:34:00Z">
+              <w:rPr>
+                <w:rStyle w:val="Refdecomentrio"/>
+              </w:rPr>
+            </w:rPrChange>
+          </w:rPr>
+          <w:commentReference w:id="68"/>
+        </w:r>
+      </w:ins>
+      <w:ins w:id="85" w:author="Alisson Steffens Henrique" w:date="2017-05-30T23:56:00Z">
+        <w:r>
+          <w:rPr>
+            <w:lang w:val="pt-BR"/>
+          </w:rPr>
+          <w:t>]</w:t>
+        </w:r>
+      </w:ins>
+      <w:ins w:id="86" w:author="Alisson Steffens Henrique" w:date="2017-05-30T23:29:00Z">
+        <w:r>
+          <w:rPr>
+            <w:lang w:val="pt-BR"/>
+            <w:rPrChange w:id="87" w:author="Alisson Steffens Henrique" w:date="2017-05-30T23:34:00Z">
+              <w:rPr/>
+            </w:rPrChange>
+          </w:rPr>
+          <w:t xml:space="preserve">, </w:t>
+        </w:r>
+      </w:ins>
+      <w:proofErr w:type="spellStart"/>
+      <w:ins w:id="88" w:author="Alisson Steffens Henrique" w:date="2017-05-30T23:32:00Z">
+        <w:r>
+          <w:rPr>
+            <w:lang w:val="pt-BR"/>
+            <w:rPrChange w:id="89" w:author="Alisson Steffens Henrique" w:date="2017-05-30T23:34:00Z">
+              <w:rPr/>
+            </w:rPrChange>
+          </w:rPr>
+          <w:t>Inception</w:t>
+        </w:r>
+        <w:proofErr w:type="spellEnd"/>
+        <w:r>
+          <w:rPr>
+            <w:lang w:val="pt-BR"/>
+            <w:rPrChange w:id="90" w:author="Alisson Steffens Henrique" w:date="2017-05-30T23:34:00Z">
+              <w:rPr/>
+            </w:rPrChange>
+          </w:rPr>
+          <w:t xml:space="preserve"> (</w:t>
+        </w:r>
+      </w:ins>
+      <w:proofErr w:type="spellStart"/>
+      <w:ins w:id="91" w:author="Alisson Steffens Henrique" w:date="2017-05-30T23:29:00Z">
+        <w:r>
+          <w:rPr>
+            <w:lang w:val="pt-BR"/>
+            <w:rPrChange w:id="92" w:author="Alisson Steffens Henrique" w:date="2017-05-30T23:34:00Z">
+              <w:rPr/>
+            </w:rPrChange>
+          </w:rPr>
+          <w:t>GoogLeNet</w:t>
+        </w:r>
+      </w:ins>
+      <w:proofErr w:type="spellEnd"/>
+      <w:ins w:id="93" w:author="Alisson Steffens Henrique" w:date="2017-05-30T23:32:00Z">
+        <w:r>
+          <w:rPr>
+            <w:lang w:val="pt-BR"/>
+            <w:rPrChange w:id="94" w:author="Alisson Steffens Henrique" w:date="2017-05-30T23:34:00Z">
+              <w:rPr/>
+            </w:rPrChange>
+          </w:rPr>
+          <w:t>)</w:t>
+        </w:r>
+      </w:ins>
+      <w:ins w:id="95" w:author="Alisson Steffens Henrique" w:date="2017-05-30T23:29:00Z">
+        <w:r>
+          <w:rPr>
+            <w:lang w:val="pt-BR"/>
+            <w:rPrChange w:id="96" w:author="Alisson Steffens Henrique" w:date="2017-05-30T23:34:00Z">
+              <w:rPr/>
+            </w:rPrChange>
+          </w:rPr>
+          <w:t xml:space="preserve"> descrito</w:t>
+        </w:r>
+      </w:ins>
+      <w:ins w:id="97" w:author="Alisson Steffens Henrique" w:date="2017-05-30T23:30:00Z">
+        <w:r>
+          <w:rPr>
+            <w:lang w:val="pt-BR"/>
+            <w:rPrChange w:id="98" w:author="Alisson Steffens Henrique" w:date="2017-05-30T23:34:00Z">
+              <w:rPr/>
+            </w:rPrChange>
+          </w:rPr>
+          <w:t xml:space="preserve"> em </w:t>
+        </w:r>
+      </w:ins>
+      <w:commentRangeStart w:id="99"/>
+      <w:proofErr w:type="spellStart"/>
+      <w:ins w:id="100" w:author="Alisson Steffens Henrique" w:date="2017-05-30T23:31:00Z">
+        <w:r>
+          <w:rPr>
+            <w:i/>
+            <w:lang w:val="pt-BR"/>
+            <w:rPrChange w:id="101" w:author="Alisson Steffens Henrique" w:date="2017-05-31T01:54:00Z">
+              <w:rPr/>
+            </w:rPrChange>
+          </w:rPr>
+          <w:t>Going</w:t>
+        </w:r>
+        <w:proofErr w:type="spellEnd"/>
+        <w:r>
+          <w:rPr>
+            <w:i/>
+            <w:lang w:val="pt-BR"/>
+            <w:rPrChange w:id="102" w:author="Alisson Steffens Henrique" w:date="2017-05-31T01:54:00Z">
+              <w:rPr/>
+            </w:rPrChange>
+          </w:rPr>
+          <w:t xml:space="preserve"> </w:t>
+        </w:r>
+        <w:proofErr w:type="spellStart"/>
+        <w:r>
+          <w:rPr>
+            <w:i/>
+            <w:lang w:val="pt-BR"/>
+            <w:rPrChange w:id="103" w:author="Alisson Steffens Henrique" w:date="2017-05-31T01:54:00Z">
+              <w:rPr/>
+            </w:rPrChange>
+          </w:rPr>
+          <w:t>Deeper</w:t>
+        </w:r>
+        <w:proofErr w:type="spellEnd"/>
+        <w:r>
+          <w:rPr>
+            <w:i/>
+            <w:lang w:val="pt-BR"/>
+            <w:rPrChange w:id="104" w:author="Alisson Steffens Henrique" w:date="2017-05-31T01:54:00Z">
+              <w:rPr/>
+            </w:rPrChange>
+          </w:rPr>
+          <w:t xml:space="preserve"> </w:t>
+        </w:r>
+        <w:proofErr w:type="spellStart"/>
+        <w:r>
+          <w:rPr>
+            <w:i/>
+            <w:lang w:val="pt-BR"/>
+            <w:rPrChange w:id="105" w:author="Alisson Steffens Henrique" w:date="2017-05-31T01:54:00Z">
+              <w:rPr/>
+            </w:rPrChange>
+          </w:rPr>
+          <w:t>with</w:t>
+        </w:r>
+        <w:proofErr w:type="spellEnd"/>
+        <w:r>
+          <w:rPr>
+            <w:i/>
+            <w:lang w:val="pt-BR"/>
+            <w:rPrChange w:id="106" w:author="Alisson Steffens Henrique" w:date="2017-05-31T01:54:00Z">
+              <w:rPr/>
+            </w:rPrChange>
+          </w:rPr>
+          <w:t xml:space="preserve"> </w:t>
+        </w:r>
+        <w:proofErr w:type="spellStart"/>
+        <w:r>
+          <w:rPr>
+            <w:i/>
+            <w:lang w:val="pt-BR"/>
+            <w:rPrChange w:id="107" w:author="Alisson Steffens Henrique" w:date="2017-05-31T01:54:00Z">
+              <w:rPr/>
+            </w:rPrChange>
+          </w:rPr>
+          <w:t>Convolutions</w:t>
+        </w:r>
+        <w:proofErr w:type="spellEnd"/>
+        <w:r>
+          <w:rPr>
+            <w:lang w:val="pt-BR"/>
+            <w:rPrChange w:id="108" w:author="Alisson Steffens Henrique" w:date="2017-05-30T23:34:00Z">
+              <w:rPr/>
+            </w:rPrChange>
+          </w:rPr>
+          <w:t xml:space="preserve"> </w:t>
+        </w:r>
+      </w:ins>
+      <w:ins w:id="109" w:author="Alisson Steffens Henrique" w:date="2017-05-30T23:56:00Z">
+        <w:r>
+          <w:rPr>
+            <w:lang w:val="pt-BR"/>
+          </w:rPr>
+          <w:t>[</w:t>
+        </w:r>
+      </w:ins>
+      <w:ins w:id="110" w:author="Alisson Steffens Henrique" w:date="2017-05-30T23:31:00Z">
+        <w:r>
+          <w:rPr>
+            <w:lang w:val="pt-BR"/>
+            <w:rPrChange w:id="111" w:author="Alisson Steffens Henrique" w:date="2017-05-30T23:34:00Z">
+              <w:rPr/>
+            </w:rPrChange>
+          </w:rPr>
+          <w:t>2014</w:t>
+        </w:r>
+        <w:commentRangeEnd w:id="99"/>
+        <w:r>
+          <w:rPr>
+            <w:rStyle w:val="Refdecomentrio"/>
+            <w:lang w:val="pt-BR"/>
+            <w:rPrChange w:id="112" w:author="Alisson Steffens Henrique" w:date="2017-05-30T23:34:00Z">
+              <w:rPr>
+                <w:rStyle w:val="Refdecomentrio"/>
+              </w:rPr>
+            </w:rPrChange>
+          </w:rPr>
+          <w:commentReference w:id="99"/>
+        </w:r>
+      </w:ins>
+      <w:ins w:id="113" w:author="Alisson Steffens Henrique" w:date="2017-05-30T23:56:00Z">
+        <w:r>
+          <w:rPr>
+            <w:lang w:val="pt-BR"/>
+          </w:rPr>
+          <w:t>]</w:t>
+        </w:r>
+      </w:ins>
+      <w:ins w:id="114" w:author="Alisson Steffens Henrique" w:date="2017-05-30T23:31:00Z">
+        <w:r>
+          <w:rPr>
+            <w:lang w:val="pt-BR"/>
+          </w:rPr>
+          <w:t xml:space="preserve"> ,</w:t>
+        </w:r>
+        <w:r>
+          <w:rPr>
+            <w:lang w:val="pt-BR"/>
+            <w:rPrChange w:id="115" w:author="Alisson Steffens Henrique" w:date="2017-05-30T23:34:00Z">
+              <w:rPr/>
+            </w:rPrChange>
+          </w:rPr>
+          <w:t xml:space="preserve"> </w:t>
+        </w:r>
+        <w:r>
+          <w:rPr>
+            <w:lang w:val="pt-BR"/>
+            <w:rPrChange w:id="116" w:author="Alisson Steffens Henrique" w:date="2017-05-30T23:34:00Z">
+              <w:rPr/>
+            </w:rPrChange>
+          </w:rPr>
+          <w:tab/>
+        </w:r>
+      </w:ins>
+      <w:ins w:id="117" w:author="Alisson Steffens Henrique" w:date="2017-05-30T23:32:00Z">
+        <w:r>
+          <w:rPr>
+            <w:lang w:val="pt-BR"/>
+            <w:rPrChange w:id="118" w:author="Alisson Steffens Henrique" w:date="2017-05-30T23:34:00Z">
+              <w:rPr/>
+            </w:rPrChange>
+          </w:rPr>
+          <w:t xml:space="preserve">BN-Inception-v2 descrito em </w:t>
+        </w:r>
+        <w:commentRangeStart w:id="119"/>
+        <w:r>
+          <w:rPr>
+            <w:i/>
+            <w:lang w:val="pt-BR"/>
+            <w:rPrChange w:id="120" w:author="Alisson Steffens Henrique" w:date="2017-05-30T23:34:00Z">
+              <w:rPr/>
+            </w:rPrChange>
+          </w:rPr>
+          <w:t xml:space="preserve">Batch </w:t>
+        </w:r>
+        <w:proofErr w:type="spellStart"/>
+        <w:r>
+          <w:rPr>
+            <w:i/>
+            <w:lang w:val="pt-BR"/>
+            <w:rPrChange w:id="121" w:author="Alisson Steffens Henrique" w:date="2017-05-31T01:54:00Z">
+              <w:rPr/>
+            </w:rPrChange>
+          </w:rPr>
+          <w:t>Normalization</w:t>
+        </w:r>
+        <w:proofErr w:type="spellEnd"/>
+        <w:r>
+          <w:rPr>
+            <w:i/>
+            <w:lang w:val="pt-BR"/>
+            <w:rPrChange w:id="122" w:author="Alisson Steffens Henrique" w:date="2017-05-31T01:54:00Z">
+              <w:rPr/>
+            </w:rPrChange>
+          </w:rPr>
+          <w:t xml:space="preserve">: </w:t>
+        </w:r>
+        <w:proofErr w:type="spellStart"/>
+        <w:r>
+          <w:rPr>
+            <w:i/>
+            <w:lang w:val="pt-BR"/>
+            <w:rPrChange w:id="123" w:author="Alisson Steffens Henrique" w:date="2017-05-31T01:54:00Z">
+              <w:rPr/>
+            </w:rPrChange>
+          </w:rPr>
+          <w:t>Accelerating</w:t>
+        </w:r>
+        <w:proofErr w:type="spellEnd"/>
+        <w:r>
+          <w:rPr>
+            <w:i/>
+            <w:lang w:val="pt-BR"/>
+            <w:rPrChange w:id="124" w:author="Alisson Steffens Henrique" w:date="2017-05-31T01:54:00Z">
+              <w:rPr/>
+            </w:rPrChange>
+          </w:rPr>
+          <w:t xml:space="preserve"> </w:t>
+        </w:r>
+        <w:proofErr w:type="spellStart"/>
+        <w:r>
+          <w:rPr>
+            <w:i/>
+            <w:lang w:val="pt-BR"/>
+            <w:rPrChange w:id="125" w:author="Alisson Steffens Henrique" w:date="2017-05-31T01:54:00Z">
+              <w:rPr/>
+            </w:rPrChange>
+          </w:rPr>
+          <w:t>Deep</w:t>
+        </w:r>
+        <w:proofErr w:type="spellEnd"/>
+        <w:r>
+          <w:rPr>
+            <w:i/>
+            <w:lang w:val="pt-BR"/>
+            <w:rPrChange w:id="126" w:author="Alisson Steffens Henrique" w:date="2017-05-31T01:54:00Z">
+              <w:rPr/>
+            </w:rPrChange>
+          </w:rPr>
+          <w:t xml:space="preserve"> Network Training </w:t>
+        </w:r>
+        <w:proofErr w:type="spellStart"/>
+        <w:r>
+          <w:rPr>
+            <w:i/>
+            <w:lang w:val="pt-BR"/>
+            <w:rPrChange w:id="127" w:author="Alisson Steffens Henrique" w:date="2017-05-31T01:54:00Z">
+              <w:rPr/>
+            </w:rPrChange>
+          </w:rPr>
+          <w:t>by</w:t>
+        </w:r>
+        <w:proofErr w:type="spellEnd"/>
+        <w:r>
+          <w:rPr>
+            <w:i/>
+            <w:lang w:val="pt-BR"/>
+            <w:rPrChange w:id="128" w:author="Alisson Steffens Henrique" w:date="2017-05-31T01:54:00Z">
+              <w:rPr/>
+            </w:rPrChange>
+          </w:rPr>
+          <w:t xml:space="preserve"> </w:t>
+        </w:r>
+        <w:proofErr w:type="spellStart"/>
+        <w:r>
+          <w:rPr>
+            <w:i/>
+            <w:lang w:val="pt-BR"/>
+            <w:rPrChange w:id="129" w:author="Alisson Steffens Henrique" w:date="2017-05-31T01:54:00Z">
+              <w:rPr/>
+            </w:rPrChange>
+          </w:rPr>
+          <w:t>Reducing</w:t>
+        </w:r>
+        <w:proofErr w:type="spellEnd"/>
+        <w:r>
+          <w:rPr>
+            <w:i/>
+            <w:lang w:val="pt-BR"/>
+            <w:rPrChange w:id="130" w:author="Alisson Steffens Henrique" w:date="2017-05-31T01:54:00Z">
+              <w:rPr/>
+            </w:rPrChange>
+          </w:rPr>
+          <w:t xml:space="preserve"> </w:t>
+        </w:r>
+        <w:proofErr w:type="spellStart"/>
+        <w:r>
+          <w:rPr>
+            <w:i/>
+            <w:lang w:val="pt-BR"/>
+            <w:rPrChange w:id="131" w:author="Alisson Steffens Henrique" w:date="2017-05-31T01:54:00Z">
+              <w:rPr/>
+            </w:rPrChange>
+          </w:rPr>
+          <w:lastRenderedPageBreak/>
+          <w:t>Internal</w:t>
+        </w:r>
+        <w:proofErr w:type="spellEnd"/>
+        <w:r>
+          <w:rPr>
+            <w:i/>
+            <w:lang w:val="pt-BR"/>
+            <w:rPrChange w:id="132" w:author="Alisson Steffens Henrique" w:date="2017-05-31T01:54:00Z">
+              <w:rPr/>
+            </w:rPrChange>
+          </w:rPr>
+          <w:t xml:space="preserve"> </w:t>
+        </w:r>
+        <w:proofErr w:type="spellStart"/>
+        <w:r>
+          <w:rPr>
+            <w:i/>
+            <w:lang w:val="pt-BR"/>
+            <w:rPrChange w:id="133" w:author="Alisson Steffens Henrique" w:date="2017-05-31T01:54:00Z">
+              <w:rPr/>
+            </w:rPrChange>
+          </w:rPr>
+          <w:t>Covariate</w:t>
+        </w:r>
+        <w:proofErr w:type="spellEnd"/>
+        <w:r>
+          <w:rPr>
+            <w:i/>
+            <w:lang w:val="pt-BR"/>
+            <w:rPrChange w:id="134" w:author="Alisson Steffens Henrique" w:date="2017-05-31T01:54:00Z">
+              <w:rPr/>
+            </w:rPrChange>
+          </w:rPr>
+          <w:t xml:space="preserve"> Shift</w:t>
+        </w:r>
+        <w:r>
+          <w:rPr>
+            <w:lang w:val="pt-BR"/>
+            <w:rPrChange w:id="135" w:author="Alisson Steffens Henrique" w:date="2017-05-30T23:34:00Z">
+              <w:rPr/>
+            </w:rPrChange>
+          </w:rPr>
+          <w:t xml:space="preserve"> </w:t>
+        </w:r>
+      </w:ins>
+      <w:ins w:id="136" w:author="Alisson Steffens Henrique" w:date="2017-05-30T23:56:00Z">
+        <w:r>
+          <w:rPr>
+            <w:lang w:val="pt-BR"/>
+          </w:rPr>
+          <w:t>[</w:t>
+        </w:r>
+      </w:ins>
+      <w:ins w:id="137" w:author="Alisson Steffens Henrique" w:date="2017-05-30T23:32:00Z">
+        <w:r>
+          <w:rPr>
+            <w:lang w:val="pt-BR"/>
+            <w:rPrChange w:id="138" w:author="Alisson Steffens Henrique" w:date="2017-05-30T23:34:00Z">
+              <w:rPr/>
+            </w:rPrChange>
+          </w:rPr>
+          <w:t>2015</w:t>
+        </w:r>
+      </w:ins>
+      <w:commentRangeEnd w:id="119"/>
+      <w:ins w:id="139" w:author="Alisson Steffens Henrique" w:date="2017-05-30T23:33:00Z">
+        <w:r>
+          <w:rPr>
+            <w:rStyle w:val="Refdecomentrio"/>
+            <w:lang w:val="pt-BR"/>
+            <w:rPrChange w:id="140" w:author="Alisson Steffens Henrique" w:date="2017-05-30T23:34:00Z">
+              <w:rPr>
+                <w:rStyle w:val="Refdecomentrio"/>
+              </w:rPr>
+            </w:rPrChange>
+          </w:rPr>
+          <w:commentReference w:id="119"/>
+        </w:r>
+      </w:ins>
+      <w:ins w:id="141" w:author="Alisson Steffens Henrique" w:date="2017-05-30T23:56:00Z">
+        <w:r>
+          <w:rPr>
+            <w:lang w:val="pt-BR"/>
+          </w:rPr>
+          <w:t>]</w:t>
+        </w:r>
+      </w:ins>
+      <w:ins w:id="142" w:author="Alisson Steffens Henrique" w:date="2017-05-30T23:37:00Z">
+        <w:r>
+          <w:rPr>
+            <w:lang w:val="pt-BR"/>
+          </w:rPr>
+          <w:t xml:space="preserve"> e finalmente </w:t>
+        </w:r>
+      </w:ins>
+      <w:ins w:id="143" w:author="Alisson Steffens Henrique" w:date="2017-05-30T23:38:00Z">
+        <w:r>
+          <w:rPr>
+            <w:lang w:val="pt-BR"/>
+          </w:rPr>
+          <w:t xml:space="preserve">Inception-v3, o atual modelo utilizado pela Google e que é descrito em </w:t>
+        </w:r>
+      </w:ins>
+      <w:commentRangeStart w:id="144"/>
+      <w:proofErr w:type="spellStart"/>
+      <w:ins w:id="145" w:author="Alisson Steffens Henrique" w:date="2017-05-30T23:39:00Z">
+        <w:r>
+          <w:rPr>
+            <w:i/>
+            <w:lang w:val="pt-BR"/>
+            <w:rPrChange w:id="146" w:author="Alisson Steffens Henrique" w:date="2017-05-31T01:54:00Z">
               <w:rPr>
                 <w:lang w:val="pt-BR"/>
               </w:rPr>
             </w:rPrChange>
           </w:rPr>
-          <w:t xml:space="preserve"> </w:t>
-        </w:r>
-        <w:r>
-          <w:rPr>
-            <w:lang w:val="pt-BR"/>
-          </w:rPr>
-          <w:t>[</w:t>
-        </w:r>
-      </w:ins>
-      <w:ins w:id="66" w:author="Alisson Steffens Henrique" w:date="2017-05-30T23:26:00Z">
-        <w:r>
-          <w:rPr>
-            <w:highlight w:val="yellow"/>
-            <w:lang w:val="pt-BR"/>
-            <w:rPrChange w:id="67" w:author="Alisson Steffens Henrique" w:date="2017-05-30T23:36:00Z">
+          <w:t>Rethinking</w:t>
+        </w:r>
+        <w:proofErr w:type="spellEnd"/>
+        <w:r>
+          <w:rPr>
+            <w:i/>
+            <w:lang w:val="pt-BR"/>
+            <w:rPrChange w:id="147" w:author="Alisson Steffens Henrique" w:date="2017-05-31T01:54:00Z">
               <w:rPr>
                 <w:lang w:val="pt-BR"/>
               </w:rPr>
             </w:rPrChange>
           </w:rPr>
-          <w:t>200?</w:t>
-        </w:r>
-      </w:ins>
-      <w:ins w:id="68" w:author="Alisson Steffens Henrique" w:date="2017-05-30T23:56:00Z">
-        <w:r>
-          <w:rPr>
-            <w:lang w:val="pt-BR"/>
-          </w:rPr>
-          <w:t>]</w:t>
-        </w:r>
-      </w:ins>
-      <w:ins w:id="69" w:author="Alisson Steffens Henrique" w:date="2017-05-30T23:26:00Z">
-        <w:r>
-          <w:rPr>
-            <w:lang w:val="pt-BR"/>
-          </w:rPr>
-          <w:t>,</w:t>
-        </w:r>
-      </w:ins>
-      <w:ins w:id="70" w:author="Alisson Steffens Henrique" w:date="2017-05-30T23:27:00Z">
-        <w:r>
-          <w:rPr>
-            <w:lang w:val="pt-BR"/>
-            <w:rPrChange w:id="71" w:author="Alisson Steffens Henrique" w:date="2017-05-30T23:34:00Z">
+          <w:t xml:space="preserve"> </w:t>
+        </w:r>
+        <w:proofErr w:type="spellStart"/>
+        <w:r>
+          <w:rPr>
+            <w:i/>
+            <w:lang w:val="pt-BR"/>
+            <w:rPrChange w:id="148" w:author="Alisson Steffens Henrique" w:date="2017-05-31T01:54:00Z">
               <w:rPr>
                 <w:lang w:val="pt-BR"/>
               </w:rPr>
             </w:rPrChange>
           </w:rPr>
-          <w:t xml:space="preserve">  </w:t>
-        </w:r>
-        <w:commentRangeEnd w:id="63"/>
-        <w:r>
-          <w:rPr>
-            <w:rStyle w:val="Refdecomentrio"/>
-            <w:lang w:val="pt-BR"/>
-            <w:rPrChange w:id="72" w:author="Alisson Steffens Henrique" w:date="2017-05-30T23:34:00Z">
-              <w:rPr>
-                <w:rStyle w:val="Refdecomentrio"/>
-              </w:rPr>
-            </w:rPrChange>
-          </w:rPr>
-          <w:commentReference w:id="63"/>
-        </w:r>
-      </w:ins>
-      <w:proofErr w:type="spellStart"/>
-      <w:ins w:id="73" w:author="Alisson Steffens Henrique" w:date="2017-05-30T23:28:00Z">
-        <w:r>
-          <w:rPr>
-            <w:lang w:val="pt-BR"/>
-          </w:rPr>
-          <w:t>AlexNet</w:t>
+          <w:t>the</w:t>
         </w:r>
         <w:proofErr w:type="spellEnd"/>
         <w:r>
           <w:rPr>
-            <w:lang w:val="pt-BR"/>
-          </w:rPr>
-          <w:t xml:space="preserve"> descrito em </w:t>
-        </w:r>
-        <w:commentRangeStart w:id="74"/>
-        <w:r>
-          <w:rPr>
             <w:i/>
-            <w:rPrChange w:id="75" w:author="Alisson Steffens Henrique" w:date="2017-05-30T23:34:00Z">
-              <w:rPr/>
-            </w:rPrChange>
-          </w:rPr>
-          <w:t>ImageNet Classification with Deep Convolutional Neural Network</w:t>
-        </w:r>
-        <w:r>
-          <w:rPr>
-            <w:lang w:val="pt-BR"/>
-            <w:rPrChange w:id="76" w:author="Alisson Steffens Henrique" w:date="2017-05-30T23:34:00Z">
-              <w:rPr/>
-            </w:rPrChange>
-          </w:rPr>
-          <w:t xml:space="preserve"> </w:t>
-        </w:r>
-      </w:ins>
-      <w:ins w:id="77" w:author="Alisson Steffens Henrique" w:date="2017-05-30T23:56:00Z">
-        <w:r>
-          <w:rPr>
-            <w:lang w:val="pt-BR"/>
-          </w:rPr>
-          <w:t>[</w:t>
-        </w:r>
-      </w:ins>
-      <w:ins w:id="78" w:author="Alisson Steffens Henrique" w:date="2017-05-30T23:28:00Z">
-        <w:r>
-          <w:rPr>
-            <w:highlight w:val="yellow"/>
-            <w:lang w:val="pt-BR"/>
-            <w:rPrChange w:id="79" w:author="Alisson Steffens Henrique" w:date="2017-05-30T23:36:00Z">
-              <w:rPr/>
-            </w:rPrChange>
-          </w:rPr>
-          <w:t>200?</w:t>
-        </w:r>
-      </w:ins>
-      <w:commentRangeEnd w:id="74"/>
-      <w:ins w:id="80" w:author="Alisson Steffens Henrique" w:date="2017-05-30T23:29:00Z">
-        <w:r>
-          <w:rPr>
-            <w:rStyle w:val="Refdecomentrio"/>
-            <w:lang w:val="pt-BR"/>
-            <w:rPrChange w:id="81" w:author="Alisson Steffens Henrique" w:date="2017-05-30T23:34:00Z">
-              <w:rPr>
-                <w:rStyle w:val="Refdecomentrio"/>
-              </w:rPr>
-            </w:rPrChange>
-          </w:rPr>
-          <w:commentReference w:id="74"/>
-        </w:r>
-      </w:ins>
-      <w:ins w:id="82" w:author="Alisson Steffens Henrique" w:date="2017-05-30T23:56:00Z">
-        <w:r>
-          <w:rPr>
-            <w:lang w:val="pt-BR"/>
-          </w:rPr>
-          <w:t>]</w:t>
-        </w:r>
-      </w:ins>
-      <w:ins w:id="83" w:author="Alisson Steffens Henrique" w:date="2017-05-30T23:29:00Z">
-        <w:r>
-          <w:rPr>
-            <w:lang w:val="pt-BR"/>
-            <w:rPrChange w:id="84" w:author="Alisson Steffens Henrique" w:date="2017-05-30T23:34:00Z">
-              <w:rPr/>
-            </w:rPrChange>
-          </w:rPr>
-          <w:t xml:space="preserve">, </w:t>
-        </w:r>
-      </w:ins>
-      <w:proofErr w:type="spellStart"/>
-      <w:ins w:id="85" w:author="Alisson Steffens Henrique" w:date="2017-05-30T23:32:00Z">
-        <w:r>
-          <w:rPr>
-            <w:lang w:val="pt-BR"/>
-            <w:rPrChange w:id="86" w:author="Alisson Steffens Henrique" w:date="2017-05-30T23:34:00Z">
-              <w:rPr/>
-            </w:rPrChange>
-          </w:rPr>
-          <w:t>Inception</w:t>
-        </w:r>
-        <w:proofErr w:type="spellEnd"/>
-        <w:r>
-          <w:rPr>
-            <w:lang w:val="pt-BR"/>
-            <w:rPrChange w:id="87" w:author="Alisson Steffens Henrique" w:date="2017-05-30T23:34:00Z">
-              <w:rPr/>
-            </w:rPrChange>
-          </w:rPr>
-          <w:t xml:space="preserve"> (</w:t>
-        </w:r>
-      </w:ins>
-      <w:proofErr w:type="spellStart"/>
-      <w:ins w:id="88" w:author="Alisson Steffens Henrique" w:date="2017-05-30T23:29:00Z">
-        <w:r>
-          <w:rPr>
-            <w:lang w:val="pt-BR"/>
-            <w:rPrChange w:id="89" w:author="Alisson Steffens Henrique" w:date="2017-05-30T23:34:00Z">
-              <w:rPr/>
-            </w:rPrChange>
-          </w:rPr>
-          <w:t>GoogLeNet</w:t>
-        </w:r>
-      </w:ins>
-      <w:proofErr w:type="spellEnd"/>
-      <w:ins w:id="90" w:author="Alisson Steffens Henrique" w:date="2017-05-30T23:32:00Z">
-        <w:r>
-          <w:rPr>
-            <w:lang w:val="pt-BR"/>
-            <w:rPrChange w:id="91" w:author="Alisson Steffens Henrique" w:date="2017-05-30T23:34:00Z">
-              <w:rPr/>
-            </w:rPrChange>
-          </w:rPr>
-          <w:t>)</w:t>
-        </w:r>
-      </w:ins>
-      <w:ins w:id="92" w:author="Alisson Steffens Henrique" w:date="2017-05-30T23:29:00Z">
-        <w:r>
-          <w:rPr>
-            <w:lang w:val="pt-BR"/>
-            <w:rPrChange w:id="93" w:author="Alisson Steffens Henrique" w:date="2017-05-30T23:34:00Z">
-              <w:rPr/>
-            </w:rPrChange>
-          </w:rPr>
-          <w:t xml:space="preserve"> descrito</w:t>
-        </w:r>
-      </w:ins>
-      <w:ins w:id="94" w:author="Alisson Steffens Henrique" w:date="2017-05-30T23:30:00Z">
-        <w:r>
-          <w:rPr>
-            <w:lang w:val="pt-BR"/>
-            <w:rPrChange w:id="95" w:author="Alisson Steffens Henrique" w:date="2017-05-30T23:34:00Z">
-              <w:rPr/>
-            </w:rPrChange>
-          </w:rPr>
-          <w:t xml:space="preserve"> em </w:t>
-        </w:r>
-      </w:ins>
-      <w:commentRangeStart w:id="96"/>
-      <w:ins w:id="97" w:author="Alisson Steffens Henrique" w:date="2017-05-30T23:31:00Z">
-        <w:r>
-          <w:rPr>
-            <w:i/>
-            <w:rPrChange w:id="98" w:author="Alisson Steffens Henrique" w:date="2017-05-30T23:34:00Z">
-              <w:rPr/>
-            </w:rPrChange>
-          </w:rPr>
-          <w:t>Going Deeper with Convolutions</w:t>
-        </w:r>
-        <w:r>
-          <w:rPr>
-            <w:lang w:val="pt-BR"/>
-            <w:rPrChange w:id="99" w:author="Alisson Steffens Henrique" w:date="2017-05-30T23:34:00Z">
-              <w:rPr/>
-            </w:rPrChange>
-          </w:rPr>
-          <w:t xml:space="preserve"> </w:t>
-        </w:r>
-      </w:ins>
-      <w:ins w:id="100" w:author="Alisson Steffens Henrique" w:date="2017-05-30T23:56:00Z">
-        <w:r>
-          <w:rPr>
-            <w:lang w:val="pt-BR"/>
-          </w:rPr>
-          <w:t>[</w:t>
-        </w:r>
-      </w:ins>
-      <w:ins w:id="101" w:author="Alisson Steffens Henrique" w:date="2017-05-30T23:31:00Z">
-        <w:r>
-          <w:rPr>
-            <w:lang w:val="pt-BR"/>
-            <w:rPrChange w:id="102" w:author="Alisson Steffens Henrique" w:date="2017-05-30T23:34:00Z">
-              <w:rPr/>
-            </w:rPrChange>
-          </w:rPr>
-          <w:t>2014</w:t>
-        </w:r>
-        <w:commentRangeEnd w:id="96"/>
-        <w:r>
-          <w:rPr>
-            <w:rStyle w:val="Refdecomentrio"/>
-            <w:lang w:val="pt-BR"/>
-            <w:rPrChange w:id="103" w:author="Alisson Steffens Henrique" w:date="2017-05-30T23:34:00Z">
-              <w:rPr>
-                <w:rStyle w:val="Refdecomentrio"/>
-              </w:rPr>
-            </w:rPrChange>
-          </w:rPr>
-          <w:commentReference w:id="96"/>
-        </w:r>
-      </w:ins>
-      <w:ins w:id="104" w:author="Alisson Steffens Henrique" w:date="2017-05-30T23:56:00Z">
-        <w:r>
-          <w:rPr>
-            <w:lang w:val="pt-BR"/>
-          </w:rPr>
-          <w:t>]</w:t>
-        </w:r>
-      </w:ins>
-      <w:ins w:id="105" w:author="Alisson Steffens Henrique" w:date="2017-05-30T23:31:00Z">
-        <w:r>
-          <w:rPr>
-            <w:lang w:val="pt-BR"/>
-          </w:rPr>
-          <w:t xml:space="preserve"> ,</w:t>
-        </w:r>
-        <w:r>
-          <w:rPr>
-            <w:lang w:val="pt-BR"/>
-            <w:rPrChange w:id="106" w:author="Alisson Steffens Henrique" w:date="2017-05-30T23:34:00Z">
-              <w:rPr/>
-            </w:rPrChange>
-          </w:rPr>
-          <w:t xml:space="preserve"> </w:t>
-        </w:r>
-        <w:r>
-          <w:rPr>
-            <w:lang w:val="pt-BR"/>
-            <w:rPrChange w:id="107" w:author="Alisson Steffens Henrique" w:date="2017-05-30T23:34:00Z">
-              <w:rPr/>
-            </w:rPrChange>
-          </w:rPr>
-          <w:tab/>
-        </w:r>
-      </w:ins>
-      <w:ins w:id="108" w:author="Alisson Steffens Henrique" w:date="2017-05-30T23:32:00Z">
-        <w:r>
-          <w:rPr>
-            <w:lang w:val="pt-BR"/>
-            <w:rPrChange w:id="109" w:author="Alisson Steffens Henrique" w:date="2017-05-30T23:34:00Z">
-              <w:rPr/>
-            </w:rPrChange>
-          </w:rPr>
-          <w:t xml:space="preserve">BN-Inception-v2 descrito em </w:t>
-        </w:r>
-        <w:commentRangeStart w:id="110"/>
-        <w:r>
-          <w:rPr>
-            <w:i/>
-            <w:lang w:val="pt-BR"/>
-            <w:rPrChange w:id="111" w:author="Alisson Steffens Henrique" w:date="2017-05-30T23:34:00Z">
-              <w:rPr/>
-            </w:rPrChange>
-          </w:rPr>
-          <w:t xml:space="preserve">Batch </w:t>
-        </w:r>
-        <w:r>
-          <w:rPr>
-            <w:i/>
-            <w:rPrChange w:id="112" w:author="Alisson Steffens Henrique" w:date="2017-05-30T23:34:00Z">
-              <w:rPr/>
-            </w:rPrChange>
-          </w:rPr>
-          <w:t xml:space="preserve">Normalization: Accelerating Deep Network Training by Reducing </w:t>
-        </w:r>
-        <w:r>
-          <w:rPr>
-            <w:i/>
-            <w:rPrChange w:id="113" w:author="Alisson Steffens Henrique" w:date="2017-05-30T23:34:00Z">
-              <w:rPr/>
-            </w:rPrChange>
-          </w:rPr>
-          <w:lastRenderedPageBreak/>
-          <w:t>Internal Covariate Shift</w:t>
-        </w:r>
-        <w:r>
-          <w:rPr>
-            <w:lang w:val="pt-BR"/>
-            <w:rPrChange w:id="114" w:author="Alisson Steffens Henrique" w:date="2017-05-30T23:34:00Z">
-              <w:rPr/>
-            </w:rPrChange>
-          </w:rPr>
-          <w:t xml:space="preserve"> </w:t>
-        </w:r>
-      </w:ins>
-      <w:ins w:id="115" w:author="Alisson Steffens Henrique" w:date="2017-05-30T23:56:00Z">
-        <w:r>
-          <w:rPr>
-            <w:lang w:val="pt-BR"/>
-          </w:rPr>
-          <w:t>[</w:t>
-        </w:r>
-      </w:ins>
-      <w:ins w:id="116" w:author="Alisson Steffens Henrique" w:date="2017-05-30T23:32:00Z">
-        <w:r>
-          <w:rPr>
-            <w:lang w:val="pt-BR"/>
-            <w:rPrChange w:id="117" w:author="Alisson Steffens Henrique" w:date="2017-05-30T23:34:00Z">
-              <w:rPr/>
-            </w:rPrChange>
-          </w:rPr>
-          <w:t>2015</w:t>
-        </w:r>
-      </w:ins>
-      <w:commentRangeEnd w:id="110"/>
-      <w:ins w:id="118" w:author="Alisson Steffens Henrique" w:date="2017-05-30T23:33:00Z">
-        <w:r>
-          <w:rPr>
-            <w:rStyle w:val="Refdecomentrio"/>
-            <w:lang w:val="pt-BR"/>
-            <w:rPrChange w:id="119" w:author="Alisson Steffens Henrique" w:date="2017-05-30T23:34:00Z">
-              <w:rPr>
-                <w:rStyle w:val="Refdecomentrio"/>
-              </w:rPr>
-            </w:rPrChange>
-          </w:rPr>
-          <w:commentReference w:id="110"/>
-        </w:r>
-      </w:ins>
-      <w:ins w:id="120" w:author="Alisson Steffens Henrique" w:date="2017-05-30T23:56:00Z">
-        <w:r>
-          <w:rPr>
-            <w:lang w:val="pt-BR"/>
-          </w:rPr>
-          <w:t>]</w:t>
-        </w:r>
-      </w:ins>
-      <w:ins w:id="121" w:author="Alisson Steffens Henrique" w:date="2017-05-30T23:37:00Z">
-        <w:r>
-          <w:rPr>
-            <w:lang w:val="pt-BR"/>
-          </w:rPr>
-          <w:t xml:space="preserve"> e finalmente </w:t>
-        </w:r>
-      </w:ins>
-      <w:ins w:id="122" w:author="Alisson Steffens Henrique" w:date="2017-05-30T23:38:00Z">
-        <w:r>
-          <w:rPr>
-            <w:lang w:val="pt-BR"/>
-          </w:rPr>
-          <w:t xml:space="preserve">Inception-v3, o atual modelo utilizado pela Google e que é descrito em </w:t>
-        </w:r>
-      </w:ins>
-      <w:commentRangeStart w:id="123"/>
-      <w:ins w:id="124" w:author="Alisson Steffens Henrique" w:date="2017-05-30T23:39:00Z">
-        <w:r>
-          <w:rPr>
-            <w:i/>
-            <w:rPrChange w:id="125" w:author="Alisson Steffens Henrique" w:date="2017-05-30T23:39:00Z">
+            <w:lang w:val="pt-BR"/>
+            <w:rPrChange w:id="149" w:author="Alisson Steffens Henrique" w:date="2017-05-31T01:54:00Z">
               <w:rPr>
                 <w:lang w:val="pt-BR"/>
               </w:rPr>
             </w:rPrChange>
           </w:rPr>
-          <w:t>Rethinking the Inception Architecture for Computer Vision</w:t>
-        </w:r>
-        <w:r>
-          <w:rPr>
-            <w:lang w:val="pt-BR"/>
-          </w:rPr>
           <w:t xml:space="preserve"> </w:t>
         </w:r>
-      </w:ins>
-      <w:ins w:id="126" w:author="Alisson Steffens Henrique" w:date="2017-05-30T23:56:00Z">
+        <w:proofErr w:type="spellStart"/>
+        <w:r>
+          <w:rPr>
+            <w:i/>
+            <w:lang w:val="pt-BR"/>
+            <w:rPrChange w:id="150" w:author="Alisson Steffens Henrique" w:date="2017-05-31T01:54:00Z">
+              <w:rPr>
+                <w:lang w:val="pt-BR"/>
+              </w:rPr>
+            </w:rPrChange>
+          </w:rPr>
+          <w:t>Inception</w:t>
+        </w:r>
+        <w:proofErr w:type="spellEnd"/>
+        <w:r>
+          <w:rPr>
+            <w:i/>
+            <w:lang w:val="pt-BR"/>
+            <w:rPrChange w:id="151" w:author="Alisson Steffens Henrique" w:date="2017-05-31T01:54:00Z">
+              <w:rPr>
+                <w:lang w:val="pt-BR"/>
+              </w:rPr>
+            </w:rPrChange>
+          </w:rPr>
+          <w:t xml:space="preserve"> </w:t>
+        </w:r>
+        <w:proofErr w:type="spellStart"/>
+        <w:r>
+          <w:rPr>
+            <w:i/>
+            <w:lang w:val="pt-BR"/>
+            <w:rPrChange w:id="152" w:author="Alisson Steffens Henrique" w:date="2017-05-31T01:54:00Z">
+              <w:rPr>
+                <w:lang w:val="pt-BR"/>
+              </w:rPr>
+            </w:rPrChange>
+          </w:rPr>
+          <w:t>Architecture</w:t>
+        </w:r>
+        <w:proofErr w:type="spellEnd"/>
+        <w:r>
+          <w:rPr>
+            <w:i/>
+            <w:lang w:val="pt-BR"/>
+            <w:rPrChange w:id="153" w:author="Alisson Steffens Henrique" w:date="2017-05-31T01:54:00Z">
+              <w:rPr>
+                <w:lang w:val="pt-BR"/>
+              </w:rPr>
+            </w:rPrChange>
+          </w:rPr>
+          <w:t xml:space="preserve"> for Computer Vision</w:t>
+        </w:r>
+        <w:r>
+          <w:rPr>
+            <w:lang w:val="pt-BR"/>
+          </w:rPr>
+          <w:t xml:space="preserve"> </w:t>
+        </w:r>
+      </w:ins>
+      <w:ins w:id="154" w:author="Alisson Steffens Henrique" w:date="2017-05-30T23:56:00Z">
         <w:r>
           <w:rPr>
             <w:lang w:val="pt-BR"/>
@@ -2348,7 +2817,7 @@
           <w:t>[</w:t>
         </w:r>
       </w:ins>
-      <w:ins w:id="127" w:author="Alisson Steffens Henrique" w:date="2017-05-30T23:39:00Z">
+      <w:ins w:id="155" w:author="Alisson Steffens Henrique" w:date="2017-05-30T23:39:00Z">
         <w:r>
           <w:rPr>
             <w:lang w:val="pt-BR"/>
@@ -2356,7 +2825,7 @@
           <w:t>2015</w:t>
         </w:r>
       </w:ins>
-      <w:ins w:id="128" w:author="Alisson Steffens Henrique" w:date="2017-05-30T23:56:00Z">
+      <w:ins w:id="156" w:author="Alisson Steffens Henrique" w:date="2017-05-30T23:56:00Z">
         <w:r>
           <w:rPr>
             <w:lang w:val="pt-BR"/>
@@ -2364,9 +2833,7 @@
           <w:t>]</w:t>
         </w:r>
       </w:ins>
-      <w:bookmarkStart w:id="129" w:name="_GoBack"/>
-      <w:bookmarkEnd w:id="129"/>
-      <w:ins w:id="130" w:author="Alisson Steffens Henrique" w:date="2017-05-30T23:37:00Z">
+      <w:ins w:id="157" w:author="Alisson Steffens Henrique" w:date="2017-05-30T23:37:00Z">
         <w:r>
           <w:rPr>
             <w:lang w:val="pt-BR"/>
@@ -2374,16 +2841,16 @@
           <w:t>.</w:t>
         </w:r>
       </w:ins>
-      <w:commentRangeEnd w:id="123"/>
-      <w:ins w:id="131" w:author="Alisson Steffens Henrique" w:date="2017-05-30T23:39:00Z">
+      <w:commentRangeEnd w:id="144"/>
+      <w:ins w:id="158" w:author="Alisson Steffens Henrique" w:date="2017-05-30T23:39:00Z">
         <w:r>
           <w:rPr>
             <w:rStyle w:val="Refdecomentrio"/>
           </w:rPr>
-          <w:commentReference w:id="123"/>
-        </w:r>
-      </w:ins>
-      <w:ins w:id="132" w:author="Alisson Steffens Henrique" w:date="2017-05-30T23:36:00Z">
+          <w:commentReference w:id="144"/>
+        </w:r>
+      </w:ins>
+      <w:ins w:id="159" w:author="Alisson Steffens Henrique" w:date="2017-05-30T23:36:00Z">
         <w:r>
           <w:rPr>
             <w:lang w:val="pt-BR"/>
@@ -2470,10 +2937,12 @@
         </w:rPr>
         <w:t xml:space="preserve">com algoritmo de </w:t>
       </w:r>
+      <w:proofErr w:type="spellStart"/>
       <w:r>
         <w:rPr>
           <w:i/>
-          <w:rPrChange w:id="133" w:author="Alisson Steffens Henrique" w:date="2017-05-30T23:34:00Z">
+          <w:lang w:val="pt-BR"/>
+          <w:rPrChange w:id="160" w:author="Alisson Steffens Henrique" w:date="2017-05-31T01:54:00Z">
             <w:rPr>
               <w:i/>
               <w:lang w:val="pt-BR"/>
@@ -2482,6 +2951,7 @@
         </w:rPr>
         <w:t>backpropagation</w:t>
       </w:r>
+      <w:proofErr w:type="spellEnd"/>
       <w:r>
         <w:rPr>
           <w:lang w:val="pt-BR"/>
@@ -2545,7 +3015,8 @@
       <w:r>
         <w:rPr>
           <w:i/>
-          <w:rPrChange w:id="134" w:author="Alisson Steffens Henrique" w:date="2017-05-30T23:35:00Z">
+          <w:lang w:val="pt-BR"/>
+          <w:rPrChange w:id="161" w:author="Alisson Steffens Henrique" w:date="2017-05-31T01:54:00Z">
             <w:rPr>
               <w:i/>
               <w:lang w:val="pt-BR"/>
@@ -2557,47 +3028,129 @@
       <w:r>
         <w:rPr>
           <w:i/>
-          <w:rPrChange w:id="135" w:author="Alisson Steffens Henrique" w:date="2017-05-30T23:35:00Z">
+          <w:lang w:val="pt-BR"/>
+          <w:rPrChange w:id="162" w:author="Alisson Steffens Henrique" w:date="2017-05-31T01:54:00Z">
             <w:rPr>
               <w:i/>
               <w:lang w:val="pt-BR"/>
             </w:rPr>
           </w:rPrChange>
         </w:rPr>
-        <w:t xml:space="preserve"> and Pearl</w:t>
-      </w:r>
-      <w:r>
-        <w:rPr>
-          <w:rPrChange w:id="136" w:author="Alisson Steffens Henrique" w:date="2017-05-30T23:35:00Z">
-            <w:rPr>
-              <w:lang w:val="pt-BR"/>
-            </w:rPr>
-          </w:rPrChange>
-        </w:rPr>
-        <w:t>:</w:t>
-      </w:r>
+        <w:t xml:space="preserve"> </w:t>
+      </w:r>
+      <w:proofErr w:type="spellStart"/>
       <w:r>
         <w:rPr>
           <w:i/>
-          <w:rPrChange w:id="137" w:author="Alisson Steffens Henrique" w:date="2017-05-30T23:35:00Z">
+          <w:lang w:val="pt-BR"/>
+          <w:rPrChange w:id="163" w:author="Alisson Steffens Henrique" w:date="2017-05-31T01:54:00Z">
             <w:rPr>
               <w:i/>
               <w:lang w:val="pt-BR"/>
             </w:rPr>
           </w:rPrChange>
         </w:rPr>
-        <w:t xml:space="preserve"> </w:t>
-      </w:r>
-      <w:r>
-        <w:rPr>
-          <w:rPrChange w:id="138" w:author="Alisson Steffens Henrique" w:date="2017-05-30T23:35:00Z">
+        <w:t>and</w:t>
+      </w:r>
+      <w:proofErr w:type="spellEnd"/>
+      <w:r>
+        <w:rPr>
+          <w:i/>
+          <w:lang w:val="pt-BR"/>
+          <w:rPrChange w:id="164" w:author="Alisson Steffens Henrique" w:date="2017-05-31T01:54:00Z">
+            <w:rPr>
+              <w:i/>
+              <w:lang w:val="pt-BR"/>
+            </w:rPr>
+          </w:rPrChange>
+        </w:rPr>
+        <w:t xml:space="preserve"> Pearl</w:t>
+      </w:r>
+      <w:r>
+        <w:rPr>
+          <w:lang w:val="pt-BR"/>
+          <w:rPrChange w:id="165" w:author="Alisson Steffens Henrique" w:date="2017-05-31T01:54:00Z">
             <w:rPr>
               <w:lang w:val="pt-BR"/>
             </w:rPr>
           </w:rPrChange>
         </w:rPr>
-        <w:t>Bulbasaur, Squirtle e Charmander</w:t>
-      </w:r>
+        <w:t>:</w:t>
+      </w:r>
+      <w:r>
+        <w:rPr>
+          <w:i/>
+          <w:lang w:val="pt-BR"/>
+          <w:rPrChange w:id="166" w:author="Alisson Steffens Henrique" w:date="2017-05-31T01:54:00Z">
+            <w:rPr>
+              <w:i/>
+              <w:lang w:val="pt-BR"/>
+            </w:rPr>
+          </w:rPrChange>
+        </w:rPr>
+        <w:t xml:space="preserve"> </w:t>
+      </w:r>
+      <w:proofErr w:type="spellStart"/>
+      <w:r>
+        <w:rPr>
+          <w:lang w:val="pt-BR"/>
+          <w:rPrChange w:id="167" w:author="Alisson Steffens Henrique" w:date="2017-05-31T01:54:00Z">
+            <w:rPr>
+              <w:lang w:val="pt-BR"/>
+            </w:rPr>
+          </w:rPrChange>
+        </w:rPr>
+        <w:t>Bulbasaur</w:t>
+      </w:r>
+      <w:proofErr w:type="spellEnd"/>
+      <w:r>
+        <w:rPr>
+          <w:lang w:val="pt-BR"/>
+          <w:rPrChange w:id="168" w:author="Alisson Steffens Henrique" w:date="2017-05-31T01:54:00Z">
+            <w:rPr>
+              <w:lang w:val="pt-BR"/>
+            </w:rPr>
+          </w:rPrChange>
+        </w:rPr>
+        <w:t xml:space="preserve">, </w:t>
+      </w:r>
+      <w:proofErr w:type="spellStart"/>
+      <w:r>
+        <w:rPr>
+          <w:lang w:val="pt-BR"/>
+          <w:rPrChange w:id="169" w:author="Alisson Steffens Henrique" w:date="2017-05-31T01:54:00Z">
+            <w:rPr>
+              <w:lang w:val="pt-BR"/>
+            </w:rPr>
+          </w:rPrChange>
+        </w:rPr>
+        <w:t>Squirtle</w:t>
+      </w:r>
+      <w:proofErr w:type="spellEnd"/>
+      <w:r>
+        <w:rPr>
+          <w:lang w:val="pt-BR"/>
+          <w:rPrChange w:id="170" w:author="Alisson Steffens Henrique" w:date="2017-05-31T01:54:00Z">
+            <w:rPr>
+              <w:lang w:val="pt-BR"/>
+            </w:rPr>
+          </w:rPrChange>
+        </w:rPr>
+        <w:t xml:space="preserve"> e </w:t>
+      </w:r>
+      <w:proofErr w:type="spellStart"/>
+      <w:r>
+        <w:rPr>
+          <w:lang w:val="pt-BR"/>
+          <w:rPrChange w:id="171" w:author="Alisson Steffens Henrique" w:date="2017-05-31T01:54:00Z">
+            <w:rPr>
+              <w:lang w:val="pt-BR"/>
+            </w:rPr>
+          </w:rPrChange>
+        </w:rPr>
+        <w:t>Charmander</w:t>
+      </w:r>
+      <w:proofErr w:type="spellEnd"/>
       <w:r>
         <w:rPr>
           <w:lang w:val="pt-BR"/>
@@ -3635,21 +4188,667 @@
     <w:p>
       <w:pPr>
         <w:rPr>
-          <w:lang w:val="pt-BR"/>
-        </w:rPr>
-      </w:pPr>
-      <w:r>
-        <w:rPr>
-          <w:lang w:val="pt-BR"/>
-        </w:rPr>
-        <w:t>A</w:t>
-      </w:r>
-      <w:r>
-        <w:rPr>
-          <w:lang w:val="pt-BR"/>
-        </w:rPr>
-        <w:t>.</w:t>
-      </w:r>
+          <w:ins w:id="172" w:author="Alisson Steffens Henrique" w:date="2017-05-31T02:03:00Z"/>
+          <w:lang w:val="pt-BR"/>
+        </w:rPr>
+      </w:pPr>
+      <w:ins w:id="173" w:author="Alisson Steffens Henrique" w:date="2017-05-31T01:54:00Z">
+        <w:r>
+          <w:rPr>
+            <w:lang w:val="pt-BR"/>
+          </w:rPr>
+          <w:t>Comparando os resultados da pesquisa</w:t>
+        </w:r>
+      </w:ins>
+      <w:ins w:id="174" w:author="Alisson Steffens Henrique" w:date="2017-05-31T01:55:00Z">
+        <w:r>
+          <w:rPr>
+            <w:lang w:val="pt-BR"/>
+          </w:rPr>
+          <w:t xml:space="preserve">, que utilizou de redes </w:t>
+        </w:r>
+      </w:ins>
+      <w:ins w:id="175" w:author="Alisson Steffens Henrique" w:date="2017-05-31T01:57:00Z">
+        <w:r>
+          <w:rPr>
+            <w:lang w:val="pt-BR"/>
+          </w:rPr>
+          <w:t xml:space="preserve">de </w:t>
+        </w:r>
+        <w:commentRangeStart w:id="176"/>
+        <w:r>
+          <w:rPr>
+            <w:lang w:val="pt-BR"/>
+          </w:rPr>
+          <w:t xml:space="preserve">memória de curto prazo </w:t>
+        </w:r>
+        <w:commentRangeEnd w:id="176"/>
+        <w:r>
+          <w:rPr>
+            <w:rStyle w:val="Refdecomentrio"/>
+          </w:rPr>
+          <w:commentReference w:id="176"/>
+        </w:r>
+      </w:ins>
+      <w:ins w:id="177" w:author="Alisson Steffens Henrique" w:date="2017-05-31T01:58:00Z">
+        <w:r>
+          <w:rPr>
+            <w:lang w:val="pt-BR"/>
+          </w:rPr>
+          <w:t>e os modelos descrit</w:t>
+        </w:r>
+      </w:ins>
+      <w:ins w:id="178" w:author="Alisson Steffens Henrique" w:date="2017-05-31T02:00:00Z">
+        <w:r>
+          <w:rPr>
+            <w:lang w:val="pt-BR"/>
+          </w:rPr>
+          <w:t>o</w:t>
+        </w:r>
+      </w:ins>
+      <w:ins w:id="179" w:author="Alisson Steffens Henrique" w:date="2017-05-31T01:58:00Z">
+        <w:r>
+          <w:rPr>
+            <w:lang w:val="pt-BR"/>
+          </w:rPr>
+          <w:t>s na literatura com a utiliza</w:t>
+        </w:r>
+      </w:ins>
+      <w:ins w:id="180" w:author="Alisson Steffens Henrique" w:date="2017-05-31T01:59:00Z">
+        <w:r>
+          <w:rPr>
+            <w:lang w:val="pt-BR"/>
+          </w:rPr>
+          <w:t xml:space="preserve">ção de </w:t>
+        </w:r>
+        <w:r>
+          <w:rPr>
+            <w:lang w:val="pt-BR"/>
+          </w:rPr>
+          <w:t xml:space="preserve">redes neurais </w:t>
+        </w:r>
+        <w:proofErr w:type="spellStart"/>
+        <w:r>
+          <w:rPr>
+            <w:lang w:val="pt-BR"/>
+          </w:rPr>
+          <w:t>convolutivas</w:t>
+        </w:r>
+        <w:proofErr w:type="spellEnd"/>
+        <w:r>
+          <w:rPr>
+            <w:lang w:val="pt-BR"/>
+          </w:rPr>
+          <w:t>, é possível afir</w:t>
+        </w:r>
+      </w:ins>
+      <w:ins w:id="181" w:author="Alisson Steffens Henrique" w:date="2017-05-31T02:00:00Z">
+        <w:r>
+          <w:rPr>
+            <w:lang w:val="pt-BR"/>
+          </w:rPr>
+          <w:t>mar que muitos aspectos influenciaram diretamente na taxa de convergência dos experimentos neste artigo descritos, sendo os principais</w:t>
+        </w:r>
+      </w:ins>
+      <w:ins w:id="182" w:author="Alisson Steffens Henrique" w:date="2017-05-31T02:03:00Z">
+        <w:r>
+          <w:rPr>
+            <w:lang w:val="pt-BR"/>
+          </w:rPr>
+          <w:t>:</w:t>
+        </w:r>
+      </w:ins>
+      <w:ins w:id="183" w:author="Alisson Steffens Henrique" w:date="2017-05-31T02:00:00Z">
+        <w:r>
+          <w:rPr>
+            <w:lang w:val="pt-BR"/>
+          </w:rPr>
+          <w:t xml:space="preserve"> amostra, </w:t>
+        </w:r>
+      </w:ins>
+      <w:ins w:id="184" w:author="Alisson Steffens Henrique" w:date="2017-05-31T02:02:00Z">
+        <w:r>
+          <w:rPr>
+            <w:lang w:val="pt-BR"/>
+          </w:rPr>
+          <w:t xml:space="preserve">modelo de rede, </w:t>
+        </w:r>
+      </w:ins>
+      <w:ins w:id="185" w:author="Alisson Steffens Henrique" w:date="2017-05-31T02:00:00Z">
+        <w:r>
+          <w:rPr>
+            <w:lang w:val="pt-BR"/>
+          </w:rPr>
+          <w:t>pr</w:t>
+        </w:r>
+      </w:ins>
+      <w:ins w:id="186" w:author="Alisson Steffens Henrique" w:date="2017-05-31T02:01:00Z">
+        <w:r>
+          <w:rPr>
+            <w:lang w:val="pt-BR"/>
+          </w:rPr>
+          <w:t>é-</w:t>
+        </w:r>
+      </w:ins>
+      <w:ins w:id="187" w:author="Alisson Steffens Henrique" w:date="2017-05-31T02:00:00Z">
+        <w:r>
+          <w:rPr>
+            <w:lang w:val="pt-BR"/>
+          </w:rPr>
+          <w:t xml:space="preserve">processamento e </w:t>
+        </w:r>
+      </w:ins>
+      <w:del w:id="188" w:author="Alisson Steffens Henrique" w:date="2017-05-31T01:54:00Z">
+        <w:r>
+          <w:rPr>
+            <w:lang w:val="pt-BR"/>
+          </w:rPr>
+          <w:delText>A</w:delText>
+        </w:r>
+        <w:r>
+          <w:rPr>
+            <w:lang w:val="pt-BR"/>
+          </w:rPr>
+          <w:delText>.</w:delText>
+        </w:r>
+      </w:del>
+      <w:ins w:id="189" w:author="Alisson Steffens Henrique" w:date="2017-05-31T02:01:00Z">
+        <w:r>
+          <w:rPr>
+            <w:lang w:val="pt-BR"/>
+          </w:rPr>
+          <w:t xml:space="preserve"> </w:t>
+        </w:r>
+      </w:ins>
+      <w:ins w:id="190" w:author="Alisson Steffens Henrique" w:date="2017-05-31T02:02:00Z">
+        <w:r>
+          <w:rPr>
+            <w:lang w:val="pt-BR"/>
+          </w:rPr>
+          <w:t>linguagem de programação.</w:t>
+        </w:r>
+      </w:ins>
+    </w:p>
+    <w:p>
+      <w:pPr>
+        <w:rPr>
+          <w:ins w:id="191" w:author="Alisson Steffens Henrique" w:date="2017-05-31T02:09:00Z"/>
+          <w:lang w:val="pt-BR"/>
+        </w:rPr>
+      </w:pPr>
+      <w:ins w:id="192" w:author="Alisson Steffens Henrique" w:date="2017-05-31T02:03:00Z">
+        <w:r>
+          <w:rPr>
+            <w:lang w:val="pt-BR"/>
+          </w:rPr>
+          <w:tab/>
+        </w:r>
+      </w:ins>
+      <w:ins w:id="193" w:author="Alisson Steffens Henrique" w:date="2017-05-31T02:04:00Z">
+        <w:r>
+          <w:rPr>
+            <w:lang w:val="pt-BR"/>
+          </w:rPr>
+          <w:t xml:space="preserve">Neste experimento foram utilizados para treino apenas 1 exemplar de cada </w:t>
+        </w:r>
+      </w:ins>
+      <w:ins w:id="194" w:author="Alisson Steffens Henrique" w:date="2017-05-31T02:05:00Z">
+        <w:r>
+          <w:rPr>
+            <w:i/>
+            <w:lang w:val="pt-BR"/>
+            <w:rPrChange w:id="195" w:author="Alisson Steffens Henrique" w:date="2017-05-31T02:05:00Z">
+              <w:rPr>
+                <w:lang w:val="pt-BR"/>
+              </w:rPr>
+            </w:rPrChange>
+          </w:rPr>
+          <w:t>Pokémon</w:t>
+        </w:r>
+        <w:r>
+          <w:rPr>
+            <w:lang w:val="pt-BR"/>
+          </w:rPr>
+          <w:t xml:space="preserve">, </w:t>
+        </w:r>
+        <w:proofErr w:type="spellStart"/>
+        <w:r>
+          <w:rPr>
+            <w:lang w:val="pt-BR"/>
+          </w:rPr>
+          <w:t>send</w:t>
+        </w:r>
+      </w:ins>
+      <w:proofErr w:type="spellEnd"/>
+      <w:ins w:id="196" w:author="Alisson Steffens Henrique" w:date="2017-05-31T02:03:00Z">
+        <w:r>
+          <w:rPr>
+            <w:lang w:val="pt-BR"/>
+          </w:rPr>
+          <w:tab/>
+        </w:r>
+      </w:ins>
+      <w:ins w:id="197" w:author="Alisson Steffens Henrique" w:date="2017-05-31T02:05:00Z">
+        <w:r>
+          <w:rPr>
+            <w:lang w:val="pt-BR"/>
+          </w:rPr>
+          <w:t xml:space="preserve">o que desta forma, os resultados dependem muito da diferença de posicionamento de um quadro para o outro, como </w:t>
+        </w:r>
+      </w:ins>
+      <w:ins w:id="198" w:author="Alisson Steffens Henrique" w:date="2017-05-31T02:06:00Z">
+        <w:r>
+          <w:rPr>
+            <w:lang w:val="pt-BR"/>
+          </w:rPr>
+          <w:t xml:space="preserve">é o caso do personagem </w:t>
+        </w:r>
+        <w:proofErr w:type="spellStart"/>
+        <w:r>
+          <w:rPr>
+            <w:lang w:val="pt-BR"/>
+          </w:rPr>
+          <w:t>Squirtle</w:t>
+        </w:r>
+        <w:proofErr w:type="spellEnd"/>
+        <w:r>
+          <w:rPr>
+            <w:lang w:val="pt-BR"/>
+          </w:rPr>
+          <w:t>, que em comparação com o quadr</w:t>
+        </w:r>
+      </w:ins>
+      <w:ins w:id="199" w:author="Alisson Steffens Henrique" w:date="2017-05-31T02:07:00Z">
+        <w:r>
+          <w:rPr>
+            <w:lang w:val="pt-BR"/>
+          </w:rPr>
+          <w:t>o</w:t>
+        </w:r>
+      </w:ins>
+      <w:ins w:id="200" w:author="Alisson Steffens Henrique" w:date="2017-05-31T02:06:00Z">
+        <w:r>
+          <w:rPr>
+            <w:lang w:val="pt-BR"/>
+          </w:rPr>
+          <w:t xml:space="preserve"> de t</w:t>
+        </w:r>
+      </w:ins>
+      <w:ins w:id="201" w:author="Alisson Steffens Henrique" w:date="2017-05-31T02:07:00Z">
+        <w:r>
+          <w:rPr>
+            <w:lang w:val="pt-BR"/>
+          </w:rPr>
+          <w:t>reino</w:t>
+        </w:r>
+      </w:ins>
+      <w:ins w:id="202" w:author="Alisson Steffens Henrique" w:date="2017-05-31T02:06:00Z">
+        <w:r>
+          <w:rPr>
+            <w:lang w:val="pt-BR"/>
+          </w:rPr>
+          <w:t xml:space="preserve"> teve uma convergência de 99,3%, porém somente </w:t>
+        </w:r>
+      </w:ins>
+      <w:ins w:id="203" w:author="Alisson Steffens Henrique" w:date="2017-05-31T02:07:00Z">
+        <w:r>
+          <w:rPr>
+            <w:lang w:val="pt-BR"/>
+          </w:rPr>
+          <w:t>18,3% com o segundo quadro, neste caso em espec</w:t>
+        </w:r>
+      </w:ins>
+      <w:ins w:id="204" w:author="Alisson Steffens Henrique" w:date="2017-05-31T02:10:00Z">
+        <w:r>
+          <w:rPr>
+            <w:lang w:val="pt-BR"/>
+          </w:rPr>
+          <w:t xml:space="preserve">ífico ficam evidentes as diferenças </w:t>
+        </w:r>
+        <w:r>
+          <w:rPr>
+            <w:lang w:val="pt-BR"/>
+          </w:rPr>
+          <w:lastRenderedPageBreak/>
+          <w:t>entre o quadro de treino e o de testes.</w:t>
+        </w:r>
+      </w:ins>
+      <w:ins w:id="205" w:author="Alisson Steffens Henrique" w:date="2017-05-31T02:15:00Z">
+        <w:r>
+          <w:rPr>
+            <w:lang w:val="pt-BR"/>
+          </w:rPr>
+          <w:t xml:space="preserve"> A utilização de mais casos poderia diminuir o impacto da movimentação do personagem.</w:t>
+        </w:r>
+      </w:ins>
+    </w:p>
+    <w:p>
+      <w:pPr>
+        <w:jc w:val="center"/>
+        <w:rPr>
+          <w:ins w:id="206" w:author="Alisson Steffens Henrique" w:date="2017-05-31T02:12:00Z"/>
+          <w:lang w:val="pt-BR"/>
+        </w:rPr>
+        <w:pPrChange w:id="207" w:author="Alisson Steffens Henrique" w:date="2017-05-31T02:12:00Z">
+          <w:pPr/>
+        </w:pPrChange>
+      </w:pPr>
+      <w:ins w:id="208" w:author="Alisson Steffens Henrique" w:date="2017-05-31T02:09:00Z">
+        <w:r>
+          <w:rPr>
+            <w:noProof/>
+            <w:lang w:val="pt-BR"/>
+          </w:rPr>
+          <w:drawing>
+            <wp:inline distT="0" distB="0" distL="0" distR="0" wp14:anchorId="2134D546" wp14:editId="05042D48">
+              <wp:extent cx="1409524" cy="733333"/>
+              <wp:effectExtent l="0" t="0" r="635" b="0"/>
+              <wp:docPr id="2" name="Imagem 2"/>
+              <wp:cNvGraphicFramePr>
+                <a:graphicFrameLocks xmlns:a="http://schemas.openxmlformats.org/drawingml/2006/main" noChangeAspect="1"/>
+              </wp:cNvGraphicFramePr>
+              <a:graphic xmlns:a="http://schemas.openxmlformats.org/drawingml/2006/main">
+                <a:graphicData uri="http://schemas.openxmlformats.org/drawingml/2006/picture">
+                  <pic:pic xmlns:pic="http://schemas.openxmlformats.org/drawingml/2006/picture">
+                    <pic:nvPicPr>
+                      <pic:cNvPr id="2" name="7.png"/>
+                      <pic:cNvPicPr/>
+                    </pic:nvPicPr>
+                    <pic:blipFill>
+                      <a:blip r:embed="rId16">
+                        <a:extLst>
+                          <a:ext uri="{28A0092B-C50C-407E-A947-70E740481C1C}">
+                            <a14:useLocalDpi xmlns:a14="http://schemas.microsoft.com/office/drawing/2010/main" val="0"/>
+                          </a:ext>
+                        </a:extLst>
+                      </a:blip>
+                      <a:stretch>
+                        <a:fillRect/>
+                      </a:stretch>
+                    </pic:blipFill>
+                    <pic:spPr>
+                      <a:xfrm>
+                        <a:off x="0" y="0"/>
+                        <a:ext cx="1409524" cy="733333"/>
+                      </a:xfrm>
+                      <a:prstGeom prst="rect">
+                        <a:avLst/>
+                      </a:prstGeom>
+                    </pic:spPr>
+                  </pic:pic>
+                </a:graphicData>
+              </a:graphic>
+            </wp:inline>
+          </w:drawing>
+        </w:r>
+      </w:ins>
+    </w:p>
+    <w:p>
+      <w:pPr>
+        <w:rPr>
+          <w:ins w:id="209" w:author="Alisson Steffens Henrique" w:date="2017-05-31T02:21:00Z"/>
+          <w:lang w:val="pt-BR"/>
+        </w:rPr>
+        <w:pPrChange w:id="210" w:author="Alisson Steffens Henrique" w:date="2017-05-31T02:12:00Z">
+          <w:pPr/>
+        </w:pPrChange>
+      </w:pPr>
+      <w:ins w:id="211" w:author="Alisson Steffens Henrique" w:date="2017-05-31T02:14:00Z">
+        <w:r>
+          <w:rPr>
+            <w:lang w:val="pt-BR"/>
+          </w:rPr>
+          <w:tab/>
+        </w:r>
+      </w:ins>
+      <w:ins w:id="212" w:author="Alisson Steffens Henrique" w:date="2017-05-31T02:17:00Z">
+        <w:r>
+          <w:rPr>
+            <w:lang w:val="pt-BR"/>
+          </w:rPr>
+          <w:t>Ainda que com mais imagens de entrada, outra melhoria possível seria uma melhor escolha de m</w:t>
+        </w:r>
+      </w:ins>
+      <w:ins w:id="213" w:author="Alisson Steffens Henrique" w:date="2017-05-31T02:18:00Z">
+        <w:r>
+          <w:rPr>
+            <w:lang w:val="pt-BR"/>
+          </w:rPr>
+          <w:t xml:space="preserve">étodos de pré-processamento de imagens, visto que o efetuado no experimento envolvia apenas o redimensionamento do quadro e a </w:t>
+        </w:r>
+        <w:commentRangeStart w:id="214"/>
+        <w:proofErr w:type="spellStart"/>
+        <w:r>
+          <w:rPr>
+            <w:lang w:val="pt-BR"/>
+          </w:rPr>
+          <w:t>dessaturaç</w:t>
+        </w:r>
+      </w:ins>
+      <w:ins w:id="215" w:author="Alisson Steffens Henrique" w:date="2017-05-31T02:19:00Z">
+        <w:r>
+          <w:rPr>
+            <w:lang w:val="pt-BR"/>
+          </w:rPr>
+          <w:t>ão</w:t>
+        </w:r>
+      </w:ins>
+      <w:commentRangeEnd w:id="214"/>
+      <w:proofErr w:type="spellEnd"/>
+      <w:ins w:id="216" w:author="Alisson Steffens Henrique" w:date="2017-05-31T02:23:00Z">
+        <w:r>
+          <w:rPr>
+            <w:rStyle w:val="Refdecomentrio"/>
+          </w:rPr>
+          <w:commentReference w:id="214"/>
+        </w:r>
+      </w:ins>
+      <w:ins w:id="217" w:author="Alisson Steffens Henrique" w:date="2017-05-31T02:19:00Z">
+        <w:r>
+          <w:rPr>
+            <w:lang w:val="pt-BR"/>
+          </w:rPr>
+          <w:t xml:space="preserve"> do mesmo</w:t>
+        </w:r>
+      </w:ins>
+      <w:ins w:id="218" w:author="Alisson Steffens Henrique" w:date="2017-05-31T02:21:00Z">
+        <w:r>
+          <w:rPr>
+            <w:lang w:val="pt-BR"/>
+          </w:rPr>
+          <w:t>. R</w:t>
+        </w:r>
+      </w:ins>
+      <w:ins w:id="219" w:author="Alisson Steffens Henrique" w:date="2017-05-31T02:22:00Z">
+        <w:r>
+          <w:rPr>
+            <w:lang w:val="pt-BR"/>
+          </w:rPr>
+          <w:t xml:space="preserve">edimensionamento este que foi </w:t>
+        </w:r>
+      </w:ins>
+      <w:ins w:id="220" w:author="Alisson Steffens Henrique" w:date="2017-05-31T02:23:00Z">
+        <w:r>
+          <w:rPr>
+            <w:lang w:val="pt-BR"/>
+          </w:rPr>
+          <w:t>empregado</w:t>
+        </w:r>
+      </w:ins>
+      <w:ins w:id="221" w:author="Alisson Steffens Henrique" w:date="2017-05-31T02:22:00Z">
+        <w:r>
+          <w:rPr>
+            <w:lang w:val="pt-BR"/>
+          </w:rPr>
+          <w:t xml:space="preserve"> dada necessidade de diminuir o tempo de treinamento da rede, que mesmo </w:t>
+        </w:r>
+        <w:commentRangeStart w:id="222"/>
+        <w:proofErr w:type="spellStart"/>
+        <w:r>
+          <w:rPr>
+            <w:lang w:val="pt-BR"/>
+          </w:rPr>
+          <w:t>minificado</w:t>
+        </w:r>
+        <w:proofErr w:type="spellEnd"/>
+        <w:r>
+          <w:rPr>
+            <w:lang w:val="pt-BR"/>
+          </w:rPr>
+          <w:t xml:space="preserve"> </w:t>
+        </w:r>
+      </w:ins>
+      <w:commentRangeEnd w:id="222"/>
+      <w:ins w:id="223" w:author="Alisson Steffens Henrique" w:date="2017-05-31T02:23:00Z">
+        <w:r>
+          <w:rPr>
+            <w:rStyle w:val="Refdecomentrio"/>
+          </w:rPr>
+          <w:commentReference w:id="222"/>
+        </w:r>
+        <w:r>
+          <w:rPr>
+            <w:lang w:val="pt-BR"/>
+          </w:rPr>
+          <w:t>ainda necessita de aproximadamente duas horas para o treino.</w:t>
+        </w:r>
+      </w:ins>
+    </w:p>
+    <w:p>
+      <w:pPr>
+        <w:jc w:val="center"/>
+        <w:rPr>
+          <w:ins w:id="224" w:author="Alisson Steffens Henrique" w:date="2017-05-31T02:24:00Z"/>
+          <w:lang w:val="pt-BR"/>
+        </w:rPr>
+        <w:pPrChange w:id="225" w:author="Alisson Steffens Henrique" w:date="2017-05-31T02:21:00Z">
+          <w:pPr/>
+        </w:pPrChange>
+      </w:pPr>
+      <w:ins w:id="226" w:author="Alisson Steffens Henrique" w:date="2017-05-31T02:21:00Z">
+        <w:r>
+          <w:rPr>
+            <w:noProof/>
+            <w:lang w:val="pt-BR"/>
+          </w:rPr>
+          <w:drawing>
+            <wp:inline distT="0" distB="0" distL="0" distR="0" wp14:anchorId="2FEA8737" wp14:editId="5828A59A">
+              <wp:extent cx="1561905" cy="761905"/>
+              <wp:effectExtent l="0" t="0" r="635" b="635"/>
+              <wp:docPr id="3" name="Imagem 3"/>
+              <wp:cNvGraphicFramePr>
+                <a:graphicFrameLocks xmlns:a="http://schemas.openxmlformats.org/drawingml/2006/main" noChangeAspect="1"/>
+              </wp:cNvGraphicFramePr>
+              <a:graphic xmlns:a="http://schemas.openxmlformats.org/drawingml/2006/main">
+                <a:graphicData uri="http://schemas.openxmlformats.org/drawingml/2006/picture">
+                  <pic:pic xmlns:pic="http://schemas.openxmlformats.org/drawingml/2006/picture">
+                    <pic:nvPicPr>
+                      <pic:cNvPr id="3" name="4.png"/>
+                      <pic:cNvPicPr/>
+                    </pic:nvPicPr>
+                    <pic:blipFill>
+                      <a:blip r:embed="rId17">
+                        <a:extLst>
+                          <a:ext uri="{28A0092B-C50C-407E-A947-70E740481C1C}">
+                            <a14:useLocalDpi xmlns:a14="http://schemas.microsoft.com/office/drawing/2010/main" val="0"/>
+                          </a:ext>
+                        </a:extLst>
+                      </a:blip>
+                      <a:stretch>
+                        <a:fillRect/>
+                      </a:stretch>
+                    </pic:blipFill>
+                    <pic:spPr>
+                      <a:xfrm>
+                        <a:off x="0" y="0"/>
+                        <a:ext cx="1561905" cy="761905"/>
+                      </a:xfrm>
+                      <a:prstGeom prst="rect">
+                        <a:avLst/>
+                      </a:prstGeom>
+                    </pic:spPr>
+                  </pic:pic>
+                </a:graphicData>
+              </a:graphic>
+            </wp:inline>
+          </w:drawing>
+        </w:r>
+      </w:ins>
+    </w:p>
+    <w:p>
+      <w:pPr>
+        <w:rPr>
+          <w:ins w:id="227" w:author="Alisson Steffens Henrique" w:date="2017-05-31T02:14:00Z"/>
+          <w:lang w:val="pt-BR"/>
+        </w:rPr>
+        <w:pPrChange w:id="228" w:author="Alisson Steffens Henrique" w:date="2017-05-31T02:24:00Z">
+          <w:pPr/>
+        </w:pPrChange>
+      </w:pPr>
+      <w:ins w:id="229" w:author="Alisson Steffens Henrique" w:date="2017-05-31T02:24:00Z">
+        <w:r>
+          <w:rPr>
+            <w:lang w:val="pt-BR"/>
+          </w:rPr>
+          <w:tab/>
+          <w:t>Tal demora no treinamento da rede deve-se por conta principalmente do tipo de rede utilizada, e o fato de este tipo n</w:t>
+        </w:r>
+      </w:ins>
+      <w:ins w:id="230" w:author="Alisson Steffens Henrique" w:date="2017-05-31T02:26:00Z">
+        <w:r>
+          <w:rPr>
+            <w:lang w:val="pt-BR"/>
+          </w:rPr>
+          <w:t xml:space="preserve">ão ser o mais indicado para reconhecimento de imagens devido fatores de complexidade, e a linguagem de programação escolhida, </w:t>
+        </w:r>
+        <w:proofErr w:type="spellStart"/>
+        <w:r>
+          <w:rPr>
+            <w:lang w:val="pt-BR"/>
+          </w:rPr>
+          <w:t>javascript</w:t>
+        </w:r>
+        <w:proofErr w:type="spellEnd"/>
+        <w:r>
+          <w:rPr>
+            <w:lang w:val="pt-BR"/>
+          </w:rPr>
+          <w:t xml:space="preserve">, que mesmo facilitando em muitos </w:t>
+        </w:r>
+      </w:ins>
+      <w:ins w:id="231" w:author="Alisson Steffens Henrique" w:date="2017-05-31T02:27:00Z">
+        <w:r>
+          <w:rPr>
+            <w:lang w:val="pt-BR"/>
+          </w:rPr>
+          <w:t>aspectos</w:t>
+        </w:r>
+      </w:ins>
+      <w:ins w:id="232" w:author="Alisson Steffens Henrique" w:date="2017-05-31T02:26:00Z">
+        <w:r>
+          <w:rPr>
+            <w:lang w:val="pt-BR"/>
+          </w:rPr>
+          <w:t xml:space="preserve"> a programação, n</w:t>
+        </w:r>
+      </w:ins>
+      <w:ins w:id="233" w:author="Alisson Steffens Henrique" w:date="2017-05-31T02:27:00Z">
+        <w:r>
+          <w:rPr>
+            <w:lang w:val="pt-BR"/>
+          </w:rPr>
+          <w:t>ão apresenta desempenho agradável para tal tipo de aplicação com a tecnologia em questão.</w:t>
+        </w:r>
+      </w:ins>
+      <w:bookmarkStart w:id="234" w:name="_GoBack"/>
+      <w:bookmarkEnd w:id="234"/>
+    </w:p>
+    <w:p>
+      <w:pPr>
+        <w:rPr>
+          <w:lang w:val="pt-BR"/>
+        </w:rPr>
+      </w:pPr>
     </w:p>
     <w:p>
       <w:pPr>
@@ -3668,68 +4867,50 @@
     <w:p>
       <w:r>
         <w:rPr>
-          <w:lang w:val="pt-BR"/>
-        </w:rPr>
-        <w:t xml:space="preserve">INTELLIGENCE. </w:t>
+          <w:rPrChange w:id="235" w:author="Alisson Steffens Henrique" w:date="2017-05-31T01:54:00Z">
+            <w:rPr>
+              <w:lang w:val="pt-BR"/>
+            </w:rPr>
+          </w:rPrChange>
+        </w:rPr>
+        <w:t xml:space="preserve">INTELLIGENCE. Merriam-Webster Online Dictionary. </w:t>
+      </w:r>
+      <w:r>
+        <w:rPr>
+          <w:lang w:val="pt-BR"/>
+        </w:rPr>
+        <w:t xml:space="preserve">2017. Disponível em &lt;merriam-webster.com&gt;. </w:t>
       </w:r>
       <w:proofErr w:type="spellStart"/>
       <w:r>
-        <w:rPr>
-          <w:lang w:val="pt-BR"/>
-        </w:rPr>
-        <w:t>Merriam</w:t>
+        <w:t>Acesso</w:t>
       </w:r>
       <w:proofErr w:type="spellEnd"/>
       <w:r>
-        <w:rPr>
-          <w:lang w:val="pt-BR"/>
-        </w:rPr>
-        <w:t xml:space="preserve">-Webster Online </w:t>
+        <w:t xml:space="preserve"> </w:t>
       </w:r>
       <w:proofErr w:type="spellStart"/>
       <w:r>
-        <w:rPr>
-          <w:lang w:val="pt-BR"/>
-        </w:rPr>
-        <w:t>Dictionary</w:t>
+        <w:t>em</w:t>
       </w:r>
       <w:proofErr w:type="spellEnd"/>
       <w:r>
-        <w:rPr>
-          <w:lang w:val="pt-BR"/>
-        </w:rPr>
-        <w:t xml:space="preserve">. 2017. Disponível em &lt;merriam-webster.com&gt;. </w:t>
+        <w:t xml:space="preserve"> 30 de </w:t>
       </w:r>
       <w:proofErr w:type="spellStart"/>
       <w:r>
-        <w:t>Acesso</w:t>
+        <w:t>maio</w:t>
       </w:r>
       <w:proofErr w:type="spellEnd"/>
       <w:r>
-        <w:t xml:space="preserve"> </w:t>
-      </w:r>
-      <w:proofErr w:type="spellStart"/>
-      <w:r>
-        <w:t>em</w:t>
-      </w:r>
-      <w:proofErr w:type="spellEnd"/>
-      <w:r>
-        <w:t xml:space="preserve"> 30 de </w:t>
-      </w:r>
-      <w:proofErr w:type="spellStart"/>
-      <w:r>
-        <w:t>maio</w:t>
-      </w:r>
-      <w:proofErr w:type="spellEnd"/>
-      <w:r>
         <w:t xml:space="preserve"> de 2017.</w:t>
       </w:r>
     </w:p>
     <w:sectPr>
-      <w:headerReference w:type="even" r:id="rId16"/>
-      <w:headerReference w:type="default" r:id="rId17"/>
-      <w:footerReference w:type="even" r:id="rId18"/>
-      <w:footerReference w:type="first" r:id="rId19"/>
+      <w:headerReference w:type="even" r:id="rId18"/>
+      <w:headerReference w:type="default" r:id="rId19"/>
+      <w:footerReference w:type="even" r:id="rId20"/>
+      <w:footerReference w:type="first" r:id="rId21"/>
       <w:type w:val="continuous"/>
       <w:pgSz w:w="11907" w:h="16840" w:code="9"/>
       <w:pgMar w:top="1985" w:right="1701" w:bottom="1418" w:left="1701" w:header="964" w:footer="964" w:gutter="0"/>
@@ -3744,7 +4925,7 @@
 
 <file path=word/comments.xml><?xml version="1.0" encoding="utf-8"?>
 <w:comments xmlns:wpc="http://schemas.microsoft.com/office/word/2010/wordprocessingCanvas" xmlns:cx="http://schemas.microsoft.com/office/drawing/2014/chartex" xmlns:cx1="http://schemas.microsoft.com/office/drawing/2015/9/8/chartex" xmlns:cx2="http://schemas.microsoft.com/office/drawing/2015/10/21/chartex" xmlns:cx3="http://schemas.microsoft.com/office/drawing/2016/5/9/chartex" xmlns:cx4="http://schemas.microsoft.com/office/drawing/2016/5/10/chartex" xmlns:cx5="http://schemas.microsoft.com/office/drawing/2016/5/11/chartex" xmlns:cx6="http://schemas.microsoft.com/office/drawing/2016/5/12/chartex" xmlns:cx7="http://schemas.microsoft.com/office/drawing/2016/5/13/chartex" xmlns:cx8="http://schemas.microsoft.com/office/drawing/2016/5/14/chartex" xmlns:mc="http://schemas.openxmlformats.org/markup-compatibility/2006" xmlns:aink="http://schemas.microsoft.com/office/drawing/2016/ink" xmlns:o="urn:schemas-microsoft-com:office:office" xmlns:r="http://schemas.openxmlformats.org/officeDocument/2006/relationships" xmlns:m="http://schemas.openxmlformats.org/officeDocument/2006/math" xmlns:v="urn:schemas-microsoft-com:vml" xmlns:wp14="http://schemas.microsoft.com/office/word/2010/wordprocessingDrawing" xmlns:wp="http://schemas.openxmlformats.org/drawingml/2006/wordprocessingDrawing" xmlns:w10="urn:schemas-microsoft-com:office:word" xmlns:w="http://schemas.openxmlformats.org/wordprocessingml/2006/main" xmlns:w14="http://schemas.microsoft.com/office/word/2010/wordml" xmlns:w15="http://schemas.microsoft.com/office/word/2012/wordml" xmlns:w16se="http://schemas.microsoft.com/office/word/2015/wordml/symex" xmlns:wpg="http://schemas.microsoft.com/office/word/2010/wordprocessingGroup" xmlns:wpi="http://schemas.microsoft.com/office/word/2010/wordprocessingInk" xmlns:wne="http://schemas.microsoft.com/office/word/2006/wordml" xmlns:wps="http://schemas.microsoft.com/office/word/2010/wordprocessingShape" mc:Ignorable="w14 w15 w16se wp14">
-  <w:comment w:id="25" w:author="Alisson Steffens Henrique" w:date="2017-05-30T23:43:00Z" w:initials="ASH">
+  <w:comment w:id="23" w:author="Alisson Steffens Henrique" w:date="2017-05-30T23:43:00Z" w:initials="ASH">
     <w:p>
       <w:pPr>
         <w:pStyle w:val="Textodecomentrio"/>
@@ -3778,7 +4959,7 @@
       </w:pPr>
     </w:p>
   </w:comment>
-  <w:comment w:id="49" w:author="Alisson Steffens Henrique" w:date="2017-05-30T23:23:00Z" w:initials="ASH">
+  <w:comment w:id="37" w:author="Alisson Steffens Henrique" w:date="2017-05-30T23:23:00Z" w:initials="ASH">
     <w:p>
       <w:pPr>
         <w:pStyle w:val="Textodecomentrio"/>
@@ -3794,7 +4975,7 @@
       </w:r>
     </w:p>
   </w:comment>
-  <w:comment w:id="63" w:author="Alisson Steffens Henrique" w:date="2017-05-30T23:27:00Z" w:initials="ASH">
+  <w:comment w:id="45" w:author="Alisson Steffens Henrique" w:date="2017-05-30T23:27:00Z" w:initials="ASH">
     <w:p>
       <w:pPr>
         <w:pStyle w:val="Textodecomentrio"/>
@@ -3810,7 +4991,7 @@
       </w:r>
     </w:p>
   </w:comment>
-  <w:comment w:id="74" w:author="Alisson Steffens Henrique" w:date="2017-05-30T23:29:00Z" w:initials="ASH">
+  <w:comment w:id="68" w:author="Alisson Steffens Henrique" w:date="2017-05-30T23:29:00Z" w:initials="ASH">
     <w:p>
       <w:pPr>
         <w:pStyle w:val="Textodecomentrio"/>
@@ -3826,7 +5007,7 @@
       </w:r>
     </w:p>
   </w:comment>
-  <w:comment w:id="96" w:author="Alisson Steffens Henrique" w:date="2017-05-30T23:31:00Z" w:initials="ASH">
+  <w:comment w:id="99" w:author="Alisson Steffens Henrique" w:date="2017-05-30T23:31:00Z" w:initials="ASH">
     <w:p>
       <w:pPr>
         <w:pStyle w:val="Textodecomentrio"/>
@@ -3842,7 +5023,7 @@
       </w:r>
     </w:p>
   </w:comment>
-  <w:comment w:id="110" w:author="Alisson Steffens Henrique" w:date="2017-05-30T23:33:00Z" w:initials="ASH">
+  <w:comment w:id="119" w:author="Alisson Steffens Henrique" w:date="2017-05-30T23:33:00Z" w:initials="ASH">
     <w:p>
       <w:pPr>
         <w:pStyle w:val="Textodecomentrio"/>
@@ -3858,7 +5039,7 @@
       </w:r>
     </w:p>
   </w:comment>
-  <w:comment w:id="123" w:author="Alisson Steffens Henrique" w:date="2017-05-30T23:39:00Z" w:initials="ASH">
+  <w:comment w:id="144" w:author="Alisson Steffens Henrique" w:date="2017-05-30T23:39:00Z" w:initials="ASH">
     <w:p>
       <w:pPr>
         <w:pStyle w:val="Textodecomentrio"/>
@@ -3871,6 +5052,131 @@
       </w:r>
       <w:r>
         <w:t>https://arxiv.org/abs/1512.00567</w:t>
+      </w:r>
+    </w:p>
+  </w:comment>
+  <w:comment w:id="176" w:author="Alisson Steffens Henrique" w:date="2017-05-31T01:57:00Z" w:initials="ASH">
+    <w:p>
+      <w:pPr>
+        <w:pStyle w:val="Textodecomentrio"/>
+        <w:rPr>
+          <w:lang w:val="pt-BR"/>
+        </w:rPr>
+      </w:pPr>
+      <w:r>
+        <w:rPr>
+          <w:rStyle w:val="Refdecomentrio"/>
+        </w:rPr>
+        <w:annotationRef/>
+      </w:r>
+      <w:proofErr w:type="gramStart"/>
+      <w:r>
+        <w:rPr>
+          <w:lang w:val="pt-BR"/>
+        </w:rPr>
+        <w:t>confere</w:t>
+      </w:r>
+      <w:proofErr w:type="gramEnd"/>
+      <w:r>
+        <w:rPr>
+          <w:lang w:val="pt-BR"/>
+        </w:rPr>
+        <w:t xml:space="preserve"> produção???</w:t>
+      </w:r>
+    </w:p>
+    <w:p>
+      <w:pPr>
+        <w:pStyle w:val="Textodecomentrio"/>
+        <w:rPr>
+          <w:lang w:val="pt-BR"/>
+        </w:rPr>
+      </w:pPr>
+      <w:r>
+        <w:rPr>
+          <w:lang w:val="pt-BR"/>
+        </w:rPr>
+        <w:t xml:space="preserve">Não </w:t>
+      </w:r>
+      <w:proofErr w:type="gramStart"/>
+      <w:r>
+        <w:rPr>
+          <w:lang w:val="pt-BR"/>
+        </w:rPr>
+        <w:t>tá</w:t>
+      </w:r>
+      <w:proofErr w:type="gramEnd"/>
+      <w:r>
+        <w:rPr>
+          <w:lang w:val="pt-BR"/>
+        </w:rPr>
+        <w:t xml:space="preserve"> falando em lugar nenhum</w:t>
+      </w:r>
+    </w:p>
+  </w:comment>
+  <w:comment w:id="214" w:author="Alisson Steffens Henrique" w:date="2017-05-31T02:23:00Z" w:initials="ASH">
+    <w:p>
+      <w:pPr>
+        <w:pStyle w:val="Textodecomentrio"/>
+      </w:pPr>
+      <w:r>
+        <w:rPr>
+          <w:rStyle w:val="Refdecomentrio"/>
+        </w:rPr>
+        <w:annotationRef/>
+      </w:r>
+      <w:proofErr w:type="spellStart"/>
+      <w:r>
+        <w:t>Existe</w:t>
+      </w:r>
+      <w:proofErr w:type="spellEnd"/>
+      <w:r>
+        <w:t xml:space="preserve"> </w:t>
+      </w:r>
+      <w:proofErr w:type="spellStart"/>
+      <w:r>
+        <w:t>isso</w:t>
+      </w:r>
+      <w:proofErr w:type="spellEnd"/>
+      <w:r>
+        <w:t xml:space="preserve"> </w:t>
+      </w:r>
+      <w:proofErr w:type="spellStart"/>
+      <w:r>
+        <w:t>ou</w:t>
+      </w:r>
+      <w:proofErr w:type="spellEnd"/>
+      <w:r>
+        <w:t xml:space="preserve"> </w:t>
+      </w:r>
+      <w:proofErr w:type="spellStart"/>
+      <w:r>
+        <w:t>não</w:t>
+      </w:r>
+      <w:proofErr w:type="spellEnd"/>
+      <w:r>
+        <w:t>???</w:t>
+      </w:r>
+    </w:p>
+  </w:comment>
+  <w:comment w:id="222" w:author="Alisson Steffens Henrique" w:date="2017-05-31T02:23:00Z" w:initials="ASH">
+    <w:p>
+      <w:pPr>
+        <w:pStyle w:val="Textodecomentrio"/>
+        <w:rPr>
+          <w:lang w:val="pt-BR"/>
+        </w:rPr>
+      </w:pPr>
+      <w:r>
+        <w:rPr>
+          <w:rStyle w:val="Refdecomentrio"/>
+        </w:rPr>
+        <w:annotationRef/>
+      </w:r>
+      <w:r>
+        <w:rPr>
+          <w:lang w:val="pt-BR"/>
+        </w:rPr>
+        <w:t>E assa aqui, será que existe???</w:t>
       </w:r>
     </w:p>
   </w:comment>
@@ -3886,6 +5192,9 @@
   <w15:commentEx w15:paraId="20D60D72" w15:done="0"/>
   <w15:commentEx w15:paraId="4A3B25E0" w15:done="0"/>
   <w15:commentEx w15:paraId="11F6A567" w15:done="0"/>
+  <w15:commentEx w15:paraId="0E933419" w15:done="0"/>
+  <w15:commentEx w15:paraId="12988609" w15:done="0"/>
+  <w15:commentEx w15:paraId="3EA1F23D" w15:done="0"/>
 </w15:commentsEx>
 </file>
 
@@ -5762,7 +7071,7 @@
 </file>
 
 <file path=customXml/itemProps1.xml><?xml version="1.0" encoding="utf-8"?>
-<ds:datastoreItem xmlns:ds="http://schemas.openxmlformats.org/officeDocument/2006/customXml" ds:itemID="{2601B777-E8EB-4393-9C03-28DE554E144D}">
+<ds:datastoreItem xmlns:ds="http://schemas.openxmlformats.org/officeDocument/2006/customXml" ds:itemID="{6E6D84CA-3E9C-4D4F-83D0-87AC55C98217}">
   <ds:schemaRefs>
     <ds:schemaRef ds:uri="http://schemas.openxmlformats.org/officeDocument/2006/bibliography"/>
   </ds:schemaRefs>

</xml_diff>